<commit_message>
update my resume and about me post
</commit_message>
<xml_diff>
--- a/zhangge-resume.docx
+++ b/zhangge-resume.docx
@@ -1,6 +1,6 @@
 
 <file path=word/document.xml><?xml version="1.0" encoding="utf-8"?>
-<w:document xmlns:wpc="http://schemas.microsoft.com/office/word/2010/wordprocessingCanvas" xmlns:mc="http://schemas.openxmlformats.org/markup-compatibility/2006" xmlns:o="urn:schemas-microsoft-com:office:office" xmlns:r="http://schemas.openxmlformats.org/officeDocument/2006/relationships" xmlns:m="http://schemas.openxmlformats.org/officeDocument/2006/math" xmlns:v="urn:schemas-microsoft-com:vml" xmlns:wp14="http://schemas.microsoft.com/office/word/2010/wordprocessingDrawing" xmlns:wp="http://schemas.openxmlformats.org/drawingml/2006/wordprocessingDrawing" xmlns:w10="urn:schemas-microsoft-com:office:word" xmlns:w="http://schemas.openxmlformats.org/wordprocessingml/2006/main" xmlns:w14="http://schemas.microsoft.com/office/word/2010/wordml" xmlns:wpg="http://schemas.microsoft.com/office/word/2010/wordprocessingGroup" xmlns:wpi="http://schemas.microsoft.com/office/word/2010/wordprocessingInk" xmlns:wne="http://schemas.microsoft.com/office/word/2006/wordml" xmlns:wps="http://schemas.microsoft.com/office/word/2010/wordprocessingShape" mc:Ignorable="w14 wp14">
+<w:document xmlns:wpc="http://schemas.microsoft.com/office/word/2010/wordprocessingCanvas" xmlns:mo="http://schemas.microsoft.com/office/mac/office/2008/main" xmlns:mc="http://schemas.openxmlformats.org/markup-compatibility/2006" xmlns:mv="urn:schemas-microsoft-com:mac:vml" xmlns:o="urn:schemas-microsoft-com:office:office" xmlns:r="http://schemas.openxmlformats.org/officeDocument/2006/relationships" xmlns:m="http://schemas.openxmlformats.org/officeDocument/2006/math" xmlns:v="urn:schemas-microsoft-com:vml" xmlns:wp14="http://schemas.microsoft.com/office/word/2010/wordprocessingDrawing" xmlns:wp="http://schemas.openxmlformats.org/drawingml/2006/wordprocessingDrawing" xmlns:w10="urn:schemas-microsoft-com:office:word" xmlns:w="http://schemas.openxmlformats.org/wordprocessingml/2006/main" xmlns:w14="http://schemas.microsoft.com/office/word/2010/wordml" xmlns:w15="http://schemas.microsoft.com/office/word/2012/wordml" xmlns:wpg="http://schemas.microsoft.com/office/word/2010/wordprocessingGroup" xmlns:wpi="http://schemas.microsoft.com/office/word/2010/wordprocessingInk" xmlns:wne="http://schemas.microsoft.com/office/word/2006/wordml" xmlns:wps="http://schemas.microsoft.com/office/word/2010/wordprocessingShape" mc:Ignorable="w14 w15 wp14">
   <w:body>
     <w:p>
       <w:pPr>
@@ -29,7 +29,7 @@
           <w:szCs w:val="21"/>
         </w:rPr>
         <w:drawing>
-          <wp:anchor distT="0" distB="0" distL="114300" distR="114300" simplePos="0" relativeHeight="251658240" behindDoc="0" locked="0" layoutInCell="1" allowOverlap="1" wp14:anchorId="040BB711" wp14:editId="507ABF26">
+          <wp:anchor distT="0" distB="0" distL="114300" distR="114300" simplePos="0" relativeHeight="251658240" behindDoc="0" locked="0" layoutInCell="1" allowOverlap="1" wp14:anchorId="42FC38B0" wp14:editId="61179C91">
             <wp:simplePos x="0" y="0"/>
             <wp:positionH relativeFrom="column">
               <wp:posOffset>5295900</wp:posOffset>
@@ -54,7 +54,7 @@
                     </pic:cNvPicPr>
                   </pic:nvPicPr>
                   <pic:blipFill>
-                    <a:blip r:embed="rId6" cstate="print">
+                    <a:blip r:embed="rId5" cstate="print">
                       <a:extLst>
                         <a:ext uri="{28A0092B-C50C-407E-A947-70E740481C1C}">
                           <a14:useLocalDpi xmlns:a14="http://schemas.microsoft.com/office/drawing/2010/main" val="0"/>
@@ -313,7 +313,7 @@
         </w:rPr>
         <w:t>：</w:t>
       </w:r>
-      <w:hyperlink r:id="rId7" w:history="1">
+      <w:hyperlink r:id="rId6" w:history="1">
         <w:r>
           <w:rPr>
             <w:rFonts w:ascii="微软雅黑" w:eastAsia="微软雅黑" w:hAnsi="微软雅黑" w:cs="Helvetica"/>
@@ -599,7 +599,7 @@
         </w:rPr>
         <w:t>：</w:t>
       </w:r>
-      <w:hyperlink r:id="rId8" w:history="1">
+      <w:hyperlink r:id="rId7" w:history="1">
         <w:r>
           <w:rPr>
             <w:rFonts w:ascii="微软雅黑" w:eastAsia="微软雅黑" w:hAnsi="微软雅黑" w:cs="Helvetica"/>
@@ -631,7 +631,7 @@
           <w:sz w:val="24"/>
           <w:szCs w:val="24"/>
         </w:rPr>
-        <w:pict>
+        <w:pict w14:anchorId="61DE3E57">
           <v:rect id="_x0000_i1025" style="width:0;height:1.5pt" o:hrstd="t" o:hrnoshade="t" o:hr="t" fillcolor="black" stroked="f"/>
         </w:pict>
       </w:r>
@@ -760,7 +760,7 @@
           <w:szCs w:val="24"/>
           <w:shd w:val="pct15" w:color="auto" w:fill="FFFFFF"/>
         </w:rPr>
-        <w:t xml:space="preserve"> -</w:t>
+        <w:t xml:space="preserve"> </w:t>
       </w:r>
       <w:r>
         <w:rPr>
@@ -773,11 +773,11 @@
           <w:szCs w:val="24"/>
           <w:shd w:val="pct15" w:color="auto" w:fill="FFFFFF"/>
         </w:rPr>
-        <w:t xml:space="preserve"> </w:t>
-      </w:r>
-      <w:r>
-        <w:rPr>
-          <w:rFonts w:ascii="微软雅黑" w:eastAsia="微软雅黑" w:hAnsi="微软雅黑" w:cs="Helvetica" w:hint="eastAsia"/>
+        <w:t>–</w:t>
+      </w:r>
+      <w:r>
+        <w:rPr>
+          <w:rFonts w:ascii="微软雅黑" w:eastAsia="微软雅黑" w:hAnsi="微软雅黑" w:cs="Helvetica"/>
           <w:b/>
           <w:bCs/>
           <w:color w:val="000000"/>
@@ -786,7 +786,46 @@
           <w:szCs w:val="24"/>
           <w:shd w:val="pct15" w:color="auto" w:fill="FFFFFF"/>
         </w:rPr>
-        <w:t>now</w:t>
+        <w:t xml:space="preserve"> </w:t>
+      </w:r>
+      <w:r>
+        <w:rPr>
+          <w:rFonts w:ascii="微软雅黑" w:eastAsia="微软雅黑" w:hAnsi="微软雅黑" w:cs="Helvetica"/>
+          <w:b/>
+          <w:bCs/>
+          <w:color w:val="000000"/>
+          <w:kern w:val="0"/>
+          <w:sz w:val="24"/>
+          <w:szCs w:val="24"/>
+          <w:shd w:val="pct15" w:color="auto" w:fill="FFFFFF"/>
+        </w:rPr>
+        <w:t>201</w:t>
+      </w:r>
+      <w:r>
+        <w:rPr>
+          <w:rFonts w:ascii="微软雅黑" w:eastAsia="微软雅黑" w:hAnsi="微软雅黑" w:cs="Helvetica"/>
+          <w:b/>
+          <w:bCs/>
+          <w:color w:val="000000"/>
+          <w:kern w:val="0"/>
+          <w:sz w:val="24"/>
+          <w:szCs w:val="24"/>
+          <w:shd w:val="pct15" w:color="auto" w:fill="FFFFFF"/>
+        </w:rPr>
+        <w:t>6</w:t>
+      </w:r>
+      <w:r>
+        <w:rPr>
+          <w:rFonts w:ascii="微软雅黑" w:eastAsia="微软雅黑" w:hAnsi="微软雅黑" w:cs="Helvetica"/>
+          <w:b/>
+          <w:bCs/>
+          <w:color w:val="000000"/>
+          <w:kern w:val="0"/>
+          <w:sz w:val="24"/>
+          <w:szCs w:val="24"/>
+          <w:shd w:val="pct15" w:color="auto" w:fill="FFFFFF"/>
+        </w:rPr>
+        <w:t>/04</w:t>
       </w:r>
       <w:r>
         <w:rPr>
@@ -925,18 +964,7 @@
           <w:kern w:val="0"/>
           <w:szCs w:val="21"/>
         </w:rPr>
-        <w:t>需求，基于MVC/MVP/观察者模式进行</w:t>
-      </w:r>
-      <w:bookmarkStart w:id="0" w:name="_GoBack"/>
-      <w:bookmarkEnd w:id="0"/>
-      <w:r>
-        <w:rPr>
-          <w:rFonts w:ascii="微软雅黑" w:eastAsia="微软雅黑" w:hAnsi="微软雅黑" w:cs="Helvetica" w:hint="eastAsia"/>
-          <w:color w:val="000000"/>
-          <w:kern w:val="0"/>
-          <w:szCs w:val="21"/>
-        </w:rPr>
-        <w:t>开发，</w:t>
+        <w:t>需求，</w:t>
       </w:r>
       <w:r>
         <w:rPr>
@@ -968,7 +996,7 @@
     </w:p>
     <w:p>
       <w:pPr>
-        <w:pStyle w:val="a7"/>
+        <w:pStyle w:val="a8"/>
         <w:widowControl/>
         <w:numPr>
           <w:ilvl w:val="0"/>
@@ -1058,35 +1086,17 @@
       </w:r>
       <w:r>
         <w:rPr>
-          <w:rFonts w:ascii="微软雅黑" w:eastAsia="微软雅黑" w:hAnsi="微软雅黑" w:cs="Helvetica" w:hint="eastAsia"/>
-          <w:color w:val="000000"/>
-          <w:kern w:val="0"/>
-          <w:szCs w:val="21"/>
-        </w:rPr>
-        <w:t>其中</w:t>
-      </w:r>
-      <w:r>
-        <w:rPr>
-          <w:rFonts w:ascii="微软雅黑" w:eastAsia="微软雅黑" w:hAnsi="微软雅黑" w:cs="Helvetica" w:hint="eastAsia"/>
-          <w:color w:val="000000"/>
-          <w:kern w:val="0"/>
-          <w:szCs w:val="21"/>
-        </w:rPr>
-        <w:t>下载</w:t>
-      </w:r>
-      <w:r>
-        <w:rPr>
-          <w:rFonts w:ascii="微软雅黑" w:eastAsia="微软雅黑" w:hAnsi="微软雅黑" w:cs="Helvetica" w:hint="eastAsia"/>
-          <w:color w:val="000000"/>
-          <w:kern w:val="0"/>
-          <w:szCs w:val="21"/>
-        </w:rPr>
-        <w:t>是采用基于volley修改的框架实现断点下载；</w:t>
+          <w:rFonts w:ascii="微软雅黑" w:eastAsia="微软雅黑" w:hAnsi="微软雅黑" w:cs="Helvetica"/>
+          <w:color w:val="000000"/>
+          <w:kern w:val="0"/>
+          <w:szCs w:val="21"/>
+        </w:rPr>
+        <w:t xml:space="preserve"> </w:t>
       </w:r>
     </w:p>
     <w:p>
       <w:pPr>
-        <w:pStyle w:val="a7"/>
+        <w:pStyle w:val="a8"/>
         <w:widowControl/>
         <w:numPr>
           <w:ilvl w:val="0"/>
@@ -1118,11 +1128,11 @@
           <w:kern w:val="0"/>
           <w:szCs w:val="21"/>
         </w:rPr>
-        <w:t>；分别使用原生的view和opengles实现</w:t>
-      </w:r>
-      <w:r>
-        <w:rPr>
-          <w:rFonts w:ascii="微软雅黑" w:eastAsia="微软雅黑" w:hAnsi="微软雅黑" w:cs="Helvetica" w:hint="eastAsia"/>
+        <w:t>与</w:t>
+      </w:r>
+      <w:r>
+        <w:rPr>
+          <w:rFonts w:ascii="微软雅黑" w:eastAsia="微软雅黑" w:hAnsi="微软雅黑" w:cs="Helvetica"/>
           <w:color w:val="000000"/>
           <w:kern w:val="0"/>
           <w:szCs w:val="21"/>
@@ -1136,21 +1146,21 @@
           <w:kern w:val="0"/>
           <w:szCs w:val="21"/>
         </w:rPr>
-        <w:t>的渲染</w:t>
-      </w:r>
-      <w:r>
-        <w:rPr>
-          <w:rFonts w:ascii="微软雅黑" w:eastAsia="微软雅黑" w:hAnsi="微软雅黑" w:cs="Helvetica" w:hint="eastAsia"/>
-          <w:color w:val="000000"/>
-          <w:kern w:val="0"/>
-          <w:szCs w:val="21"/>
-        </w:rPr>
         <w:t>；</w:t>
+      </w:r>
+      <w:r>
+        <w:rPr>
+          <w:rFonts w:ascii="微软雅黑" w:eastAsia="微软雅黑" w:hAnsi="微软雅黑" w:cs="Helvetica"/>
+          <w:color w:val="000000"/>
+          <w:kern w:val="0"/>
+          <w:szCs w:val="21"/>
+        </w:rPr>
+        <w:t xml:space="preserve"> </w:t>
       </w:r>
     </w:p>
     <w:p>
       <w:pPr>
-        <w:pStyle w:val="a7"/>
+        <w:pStyle w:val="a8"/>
         <w:widowControl/>
         <w:numPr>
           <w:ilvl w:val="0"/>
@@ -1168,6 +1178,15 @@
       </w:pPr>
       <w:r>
         <w:rPr>
+          <w:rFonts w:ascii="微软雅黑" w:eastAsia="微软雅黑" w:hAnsi="微软雅黑" w:cs="Helvetica"/>
+          <w:color w:val="000000"/>
+          <w:kern w:val="0"/>
+          <w:szCs w:val="21"/>
+        </w:rPr>
+        <w:t>普通</w:t>
+      </w:r>
+      <w:r>
+        <w:rPr>
           <w:rFonts w:ascii="微软雅黑" w:eastAsia="微软雅黑" w:hAnsi="微软雅黑" w:cs="Helvetica" w:hint="eastAsia"/>
           <w:color w:val="000000"/>
           <w:kern w:val="0"/>
@@ -1177,6 +1196,33 @@
       </w:r>
       <w:r>
         <w:rPr>
+          <w:rFonts w:ascii="微软雅黑" w:eastAsia="微软雅黑" w:hAnsi="微软雅黑" w:cs="Helvetica"/>
+          <w:color w:val="000000"/>
+          <w:kern w:val="0"/>
+          <w:szCs w:val="21"/>
+        </w:rPr>
+        <w:t>/</w:t>
+      </w:r>
+      <w:r>
+        <w:rPr>
+          <w:rFonts w:ascii="微软雅黑" w:eastAsia="微软雅黑" w:hAnsi="微软雅黑" w:cs="Helvetica" w:hint="eastAsia"/>
+          <w:color w:val="000000"/>
+          <w:kern w:val="0"/>
+          <w:szCs w:val="21"/>
+        </w:rPr>
+        <w:t>第三方</w:t>
+      </w:r>
+      <w:r>
+        <w:rPr>
+          <w:rFonts w:ascii="微软雅黑" w:eastAsia="微软雅黑" w:hAnsi="微软雅黑" w:cs="Helvetica"/>
+          <w:color w:val="000000"/>
+          <w:kern w:val="0"/>
+          <w:szCs w:val="21"/>
+        </w:rPr>
+        <w:t>登录</w:t>
+      </w:r>
+      <w:r>
+        <w:rPr>
           <w:rFonts w:ascii="微软雅黑" w:eastAsia="微软雅黑" w:hAnsi="微软雅黑" w:cs="Helvetica" w:hint="eastAsia"/>
           <w:color w:val="000000"/>
           <w:kern w:val="0"/>
@@ -1231,102 +1277,21 @@
       </w:r>
       <w:r>
         <w:rPr>
-          <w:rFonts w:ascii="微软雅黑" w:eastAsia="微软雅黑" w:hAnsi="微软雅黑" w:cs="Helvetica" w:hint="eastAsia"/>
-          <w:color w:val="000000"/>
-          <w:kern w:val="0"/>
-          <w:szCs w:val="21"/>
-        </w:rPr>
-        <w:t>，这</w:t>
-      </w:r>
-      <w:r>
-        <w:rPr>
-          <w:rFonts w:ascii="微软雅黑" w:eastAsia="微软雅黑" w:hAnsi="微软雅黑" w:cs="Helvetica" w:hint="eastAsia"/>
-          <w:color w:val="000000"/>
-          <w:kern w:val="0"/>
-          <w:szCs w:val="21"/>
-        </w:rPr>
-        <w:t>都是</w:t>
-      </w:r>
-      <w:r>
-        <w:rPr>
-          <w:rFonts w:ascii="微软雅黑" w:eastAsia="微软雅黑" w:hAnsi="微软雅黑" w:cs="Helvetica" w:hint="eastAsia"/>
-          <w:color w:val="000000"/>
-          <w:kern w:val="0"/>
-          <w:szCs w:val="21"/>
-        </w:rPr>
-        <w:t>使用公司内部基于TCP协议的框架进行开发</w:t>
-      </w:r>
-      <w:r>
-        <w:rPr>
-          <w:rFonts w:ascii="微软雅黑" w:eastAsia="微软雅黑" w:hAnsi="微软雅黑" w:cs="Helvetica" w:hint="eastAsia"/>
-          <w:color w:val="000000"/>
-          <w:kern w:val="0"/>
-          <w:szCs w:val="21"/>
-        </w:rPr>
-        <w:t>；</w:t>
-      </w:r>
-      <w:r>
-        <w:rPr>
-          <w:rFonts w:ascii="微软雅黑" w:eastAsia="微软雅黑" w:hAnsi="微软雅黑" w:cs="Helvetica" w:hint="eastAsia"/>
-          <w:color w:val="000000"/>
-          <w:kern w:val="0"/>
-          <w:szCs w:val="21"/>
-        </w:rPr>
-        <w:t>另外</w:t>
-      </w:r>
-      <w:r>
-        <w:rPr>
-          <w:rFonts w:ascii="微软雅黑" w:eastAsia="微软雅黑" w:hAnsi="微软雅黑" w:cs="Helvetica" w:hint="eastAsia"/>
-          <w:color w:val="000000"/>
-          <w:kern w:val="0"/>
-          <w:szCs w:val="21"/>
-        </w:rPr>
-        <w:t>使用sharesdk进行</w:t>
-      </w:r>
-      <w:r>
-        <w:rPr>
-          <w:rFonts w:ascii="微软雅黑" w:eastAsia="微软雅黑" w:hAnsi="微软雅黑" w:cs="Helvetica" w:hint="eastAsia"/>
-          <w:color w:val="000000"/>
-          <w:kern w:val="0"/>
-          <w:szCs w:val="21"/>
-        </w:rPr>
-        <w:t>实现</w:t>
-      </w:r>
-      <w:r>
-        <w:rPr>
-          <w:rFonts w:ascii="微软雅黑" w:eastAsia="微软雅黑" w:hAnsi="微软雅黑" w:cs="Helvetica" w:hint="eastAsia"/>
-          <w:color w:val="000000"/>
-          <w:kern w:val="0"/>
-          <w:szCs w:val="21"/>
-        </w:rPr>
-        <w:t>了</w:t>
-      </w:r>
-      <w:r>
-        <w:rPr>
-          <w:rFonts w:ascii="微软雅黑" w:eastAsia="微软雅黑" w:hAnsi="微软雅黑" w:cs="Helvetica" w:hint="eastAsia"/>
-          <w:color w:val="000000"/>
-          <w:kern w:val="0"/>
-          <w:szCs w:val="21"/>
-        </w:rPr>
-        <w:t>第三方</w:t>
-      </w:r>
-      <w:r>
-        <w:rPr>
-          <w:rFonts w:ascii="微软雅黑" w:eastAsia="微软雅黑" w:hAnsi="微软雅黑" w:cs="Helvetica" w:hint="eastAsia"/>
-          <w:color w:val="000000"/>
-          <w:kern w:val="0"/>
-          <w:szCs w:val="21"/>
-        </w:rPr>
-        <w:t>授权</w:t>
-      </w:r>
-      <w:r>
-        <w:rPr>
-          <w:rFonts w:ascii="微软雅黑" w:eastAsia="微软雅黑" w:hAnsi="微软雅黑" w:cs="Helvetica" w:hint="eastAsia"/>
-          <w:color w:val="000000"/>
-          <w:kern w:val="0"/>
-          <w:szCs w:val="21"/>
-        </w:rPr>
-        <w:t>登陆</w:t>
+          <w:rFonts w:ascii="微软雅黑" w:eastAsia="微软雅黑" w:hAnsi="微软雅黑" w:cs="Helvetica"/>
+          <w:color w:val="000000"/>
+          <w:kern w:val="0"/>
+          <w:szCs w:val="21"/>
+        </w:rPr>
+        <w:t>，</w:t>
+      </w:r>
+      <w:r>
+        <w:rPr>
+          <w:rFonts w:ascii="微软雅黑" w:eastAsia="微软雅黑" w:hAnsi="微软雅黑" w:cs="Helvetica" w:hint="eastAsia"/>
+          <w:color w:val="000000"/>
+          <w:kern w:val="0"/>
+          <w:szCs w:val="21"/>
+        </w:rPr>
+        <w:t>分享</w:t>
       </w:r>
       <w:r>
         <w:rPr>
@@ -1462,7 +1427,7 @@
     </w:p>
     <w:p>
       <w:pPr>
-        <w:pStyle w:val="a7"/>
+        <w:pStyle w:val="a8"/>
         <w:widowControl/>
         <w:numPr>
           <w:ilvl w:val="0"/>
@@ -1472,7 +1437,7 @@
         <w:spacing w:line="360" w:lineRule="exact"/>
         <w:ind w:firstLineChars="0"/>
         <w:rPr>
-          <w:rFonts w:ascii="微软雅黑" w:eastAsia="微软雅黑" w:hAnsi="微软雅黑" w:cs="Helvetica" w:hint="eastAsia"/>
+          <w:rFonts w:ascii="微软雅黑" w:eastAsia="微软雅黑" w:hAnsi="微软雅黑" w:cs="Helvetica"/>
           <w:color w:val="000000"/>
           <w:kern w:val="0"/>
           <w:szCs w:val="21"/>
@@ -1552,107 +1517,17 @@
       </w:r>
       <w:r>
         <w:rPr>
-          <w:rFonts w:ascii="微软雅黑" w:eastAsia="微软雅黑" w:hAnsi="微软雅黑" w:cs="Helvetica" w:hint="eastAsia"/>
-          <w:color w:val="000000"/>
-          <w:kern w:val="0"/>
-          <w:szCs w:val="21"/>
-        </w:rPr>
-        <w:t>底层的</w:t>
-      </w:r>
-      <w:r>
-        <w:rPr>
-          <w:rFonts w:ascii="微软雅黑" w:eastAsia="微软雅黑" w:hAnsi="微软雅黑" w:cs="Helvetica" w:hint="eastAsia"/>
-          <w:color w:val="000000"/>
-          <w:kern w:val="0"/>
-          <w:szCs w:val="21"/>
-        </w:rPr>
-        <w:t>录制</w:t>
-      </w:r>
-      <w:r>
-        <w:rPr>
-          <w:rFonts w:ascii="微软雅黑" w:eastAsia="微软雅黑" w:hAnsi="微软雅黑" w:cs="Helvetica" w:hint="eastAsia"/>
-          <w:color w:val="000000"/>
-          <w:kern w:val="0"/>
-          <w:szCs w:val="21"/>
-        </w:rPr>
-        <w:t>编码，</w:t>
-      </w:r>
-      <w:r>
-        <w:rPr>
-          <w:rFonts w:ascii="微软雅黑" w:eastAsia="微软雅黑" w:hAnsi="微软雅黑" w:cs="Helvetica" w:hint="eastAsia"/>
-          <w:color w:val="000000"/>
-          <w:kern w:val="0"/>
-          <w:szCs w:val="21"/>
-        </w:rPr>
-        <w:t>压缩</w:t>
-      </w:r>
-      <w:r>
-        <w:rPr>
-          <w:rFonts w:ascii="微软雅黑" w:eastAsia="微软雅黑" w:hAnsi="微软雅黑" w:cs="Helvetica" w:hint="eastAsia"/>
-          <w:color w:val="000000"/>
-          <w:kern w:val="0"/>
-          <w:szCs w:val="21"/>
-        </w:rPr>
-        <w:t>转码和合成</w:t>
-      </w:r>
-      <w:r>
-        <w:rPr>
-          <w:rFonts w:ascii="微软雅黑" w:eastAsia="微软雅黑" w:hAnsi="微软雅黑" w:cs="Helvetica" w:hint="eastAsia"/>
-          <w:color w:val="000000"/>
-          <w:kern w:val="0"/>
-          <w:szCs w:val="21"/>
-        </w:rPr>
-        <w:t>模块都是采用ffmpeg</w:t>
-      </w:r>
-      <w:r>
-        <w:rPr>
-          <w:rFonts w:ascii="微软雅黑" w:eastAsia="微软雅黑" w:hAnsi="微软雅黑" w:cs="Helvetica" w:hint="eastAsia"/>
-          <w:color w:val="000000"/>
-          <w:kern w:val="0"/>
-          <w:szCs w:val="21"/>
-        </w:rPr>
-        <w:t>实现</w:t>
-      </w:r>
-      <w:r>
-        <w:rPr>
-          <w:rFonts w:ascii="微软雅黑" w:eastAsia="微软雅黑" w:hAnsi="微软雅黑" w:cs="Helvetica" w:hint="eastAsia"/>
-          <w:color w:val="000000"/>
-          <w:kern w:val="0"/>
-          <w:szCs w:val="21"/>
-        </w:rPr>
-        <w:t>，并用GPUImage</w:t>
-      </w:r>
-      <w:r>
-        <w:rPr>
-          <w:rFonts w:ascii="微软雅黑" w:eastAsia="微软雅黑" w:hAnsi="微软雅黑" w:cs="Helvetica" w:hint="eastAsia"/>
-          <w:color w:val="000000"/>
-          <w:kern w:val="0"/>
-          <w:szCs w:val="21"/>
-        </w:rPr>
-        <w:t>实现</w:t>
-      </w:r>
-      <w:r>
-        <w:rPr>
-          <w:rFonts w:ascii="微软雅黑" w:eastAsia="微软雅黑" w:hAnsi="微软雅黑" w:cs="Helvetica" w:hint="eastAsia"/>
-          <w:color w:val="000000"/>
-          <w:kern w:val="0"/>
-          <w:szCs w:val="21"/>
-        </w:rPr>
-        <w:t>录制的实时美白</w:t>
-      </w:r>
-      <w:r>
-        <w:rPr>
-          <w:rFonts w:ascii="微软雅黑" w:eastAsia="微软雅黑" w:hAnsi="微软雅黑" w:cs="Helvetica" w:hint="eastAsia"/>
-          <w:color w:val="000000"/>
-          <w:kern w:val="0"/>
-          <w:szCs w:val="21"/>
-        </w:rPr>
-        <w:t>；</w:t>
+          <w:rFonts w:ascii="微软雅黑" w:eastAsia="微软雅黑" w:hAnsi="微软雅黑" w:cs="Helvetica"/>
+          <w:color w:val="000000"/>
+          <w:kern w:val="0"/>
+          <w:szCs w:val="21"/>
+        </w:rPr>
+        <w:t xml:space="preserve"> </w:t>
       </w:r>
     </w:p>
     <w:p>
       <w:pPr>
-        <w:pStyle w:val="a7"/>
+        <w:pStyle w:val="a8"/>
         <w:widowControl/>
         <w:numPr>
           <w:ilvl w:val="0"/>
@@ -1693,7 +1568,7 @@
           <w:kern w:val="0"/>
           <w:szCs w:val="21"/>
         </w:rPr>
-        <w:t>；采用ffmpeg实现</w:t>
+        <w:t>；</w:t>
       </w:r>
       <w:r>
         <w:rPr>
@@ -1824,7 +1699,7 @@
     </w:p>
     <w:p>
       <w:pPr>
-        <w:pStyle w:val="a7"/>
+        <w:pStyle w:val="a8"/>
         <w:widowControl/>
         <w:numPr>
           <w:ilvl w:val="0"/>
@@ -1869,39 +1744,21 @@
       </w:r>
       <w:r>
         <w:rPr>
-          <w:rFonts w:ascii="微软雅黑" w:eastAsia="微软雅黑" w:hAnsi="微软雅黑" w:cs="Helvetica" w:hint="eastAsia"/>
-          <w:color w:val="000000"/>
-          <w:kern w:val="0"/>
-          <w:szCs w:val="21"/>
-        </w:rPr>
-        <w:t>基于欢聚云平台</w:t>
-      </w:r>
-      <w:r>
-        <w:rPr>
-          <w:rFonts w:ascii="微软雅黑" w:eastAsia="微软雅黑" w:hAnsi="微软雅黑" w:cs="Helvetica" w:hint="eastAsia"/>
-          <w:color w:val="000000"/>
-          <w:kern w:val="0"/>
-          <w:szCs w:val="21"/>
-        </w:rPr>
-        <w:t>使用状态机模式和volley框架实现</w:t>
-      </w:r>
-      <w:r>
-        <w:rPr>
-          <w:rFonts w:ascii="微软雅黑" w:eastAsia="微软雅黑" w:hAnsi="微软雅黑" w:cs="Helvetica" w:hint="eastAsia"/>
-          <w:color w:val="000000"/>
-          <w:kern w:val="0"/>
-          <w:szCs w:val="21"/>
-        </w:rPr>
-        <w:t>断点</w:t>
-      </w:r>
-      <w:r>
-        <w:rPr>
-          <w:rFonts w:ascii="微软雅黑" w:eastAsia="微软雅黑" w:hAnsi="微软雅黑" w:cs="Helvetica" w:hint="eastAsia"/>
-          <w:color w:val="000000"/>
-          <w:kern w:val="0"/>
-          <w:szCs w:val="21"/>
-        </w:rPr>
-        <w:t>续传。</w:t>
+          <w:rFonts w:ascii="微软雅黑" w:eastAsia="微软雅黑" w:hAnsi="微软雅黑" w:cs="Helvetica"/>
+          <w:color w:val="000000"/>
+          <w:kern w:val="0"/>
+          <w:szCs w:val="21"/>
+        </w:rPr>
+        <w:t>支持断点上传</w:t>
+      </w:r>
+      <w:r>
+        <w:rPr>
+          <w:rFonts w:ascii="微软雅黑" w:eastAsia="微软雅黑" w:hAnsi="微软雅黑" w:cs="Helvetica" w:hint="eastAsia"/>
+          <w:color w:val="000000"/>
+          <w:kern w:val="0"/>
+          <w:szCs w:val="21"/>
+        </w:rPr>
+        <w:t>。</w:t>
       </w:r>
     </w:p>
     <w:p>
@@ -1952,6 +1809,101 @@
           <w:szCs w:val="21"/>
         </w:rPr>
         <w:t>保持在100w以上，崩溃率保持在0.5%以下。</w:t>
+      </w:r>
+    </w:p>
+    <w:p>
+      <w:pPr>
+        <w:widowControl/>
+        <w:shd w:val="clear" w:color="auto" w:fill="FFFFFF"/>
+        <w:spacing w:line="400" w:lineRule="exact"/>
+        <w:ind w:right="74" w:firstLineChars="100" w:firstLine="240"/>
+        <w:outlineLvl w:val="3"/>
+        <w:rPr>
+          <w:rFonts w:ascii="微软雅黑" w:eastAsia="微软雅黑" w:hAnsi="微软雅黑" w:cs="Helvetica"/>
+          <w:b/>
+          <w:bCs/>
+          <w:color w:val="000000"/>
+          <w:kern w:val="0"/>
+          <w:sz w:val="24"/>
+          <w:szCs w:val="24"/>
+        </w:rPr>
+      </w:pPr>
+      <w:r>
+        <w:rPr>
+          <w:rFonts w:ascii="微软雅黑" w:eastAsia="微软雅黑" w:hAnsi="微软雅黑" w:cs="Helvetica" w:hint="eastAsia"/>
+          <w:b/>
+          <w:bCs/>
+          <w:color w:val="000000"/>
+          <w:kern w:val="0"/>
+          <w:sz w:val="24"/>
+          <w:szCs w:val="24"/>
+        </w:rPr>
+        <w:t>手机</w:t>
+      </w:r>
+      <w:r>
+        <w:rPr>
+          <w:rFonts w:ascii="微软雅黑" w:eastAsia="微软雅黑" w:hAnsi="微软雅黑" w:cs="Helvetica"/>
+          <w:b/>
+          <w:bCs/>
+          <w:color w:val="000000"/>
+          <w:kern w:val="0"/>
+          <w:sz w:val="24"/>
+          <w:szCs w:val="24"/>
+        </w:rPr>
+        <w:t>YY</w:t>
+      </w:r>
+      <w:r>
+        <w:rPr>
+          <w:rFonts w:ascii="微软雅黑" w:eastAsia="微软雅黑" w:hAnsi="微软雅黑" w:cs="Helvetica"/>
+          <w:b/>
+          <w:bCs/>
+          <w:color w:val="000000"/>
+          <w:kern w:val="0"/>
+          <w:sz w:val="24"/>
+          <w:szCs w:val="24"/>
+        </w:rPr>
+        <w:t>5.0</w:t>
+      </w:r>
+    </w:p>
+    <w:p>
+      <w:pPr>
+        <w:widowControl/>
+        <w:shd w:val="clear" w:color="auto" w:fill="FFFFFF"/>
+        <w:spacing w:line="360" w:lineRule="exact"/>
+        <w:ind w:firstLine="420"/>
+        <w:rPr>
+          <w:rFonts w:ascii="微软雅黑" w:eastAsia="微软雅黑" w:hAnsi="微软雅黑" w:cs="Helvetica" w:hint="eastAsia"/>
+          <w:color w:val="000000"/>
+          <w:kern w:val="0"/>
+          <w:szCs w:val="21"/>
+        </w:rPr>
+      </w:pPr>
+      <w:r>
+        <w:rPr>
+          <w:rFonts w:ascii="微软雅黑" w:eastAsia="微软雅黑" w:hAnsi="微软雅黑" w:cs="Helvetica" w:hint="eastAsia"/>
+          <w:color w:val="000000"/>
+          <w:kern w:val="0"/>
+          <w:szCs w:val="21"/>
+        </w:rPr>
+        <w:t>参与</w:t>
+      </w:r>
+      <w:r>
+        <w:rPr>
+          <w:rFonts w:ascii="微软雅黑" w:eastAsia="微软雅黑" w:hAnsi="微软雅黑" w:cs="Helvetica"/>
+          <w:color w:val="000000"/>
+          <w:kern w:val="0"/>
+          <w:szCs w:val="21"/>
+        </w:rPr>
+        <w:t>开发动态和点播页面相关开发工作</w:t>
+      </w:r>
+      <w:r>
+        <w:rPr>
+          <w:rFonts w:ascii="微软雅黑" w:eastAsia="微软雅黑" w:hAnsi="微软雅黑" w:cs="Helvetica"/>
+          <w:color w:val="000000"/>
+          <w:kern w:val="0"/>
+          <w:szCs w:val="21"/>
+        </w:rPr>
+        <w:t>。</w:t>
       </w:r>
     </w:p>
     <w:p>
@@ -2260,7 +2212,7 @@
         </w:rPr>
         <w:t>，包括</w:t>
       </w:r>
-      <w:hyperlink r:id="rId9" w:history="1">
+      <w:hyperlink r:id="rId8" w:history="1">
         <w:r>
           <w:rPr>
             <w:rFonts w:ascii="微软雅黑" w:eastAsia="微软雅黑" w:hAnsi="微软雅黑" w:cs="Helvetica"/>
@@ -2280,7 +2232,7 @@
         </w:rPr>
         <w:t>，</w:t>
       </w:r>
-      <w:hyperlink r:id="rId10" w:history="1">
+      <w:hyperlink r:id="rId9" w:history="1">
         <w:r>
           <w:rPr>
             <w:rFonts w:ascii="微软雅黑" w:eastAsia="微软雅黑" w:hAnsi="微软雅黑" w:cs="Helvetica"/>
@@ -2374,7 +2326,7 @@
           <w:sz w:val="24"/>
           <w:szCs w:val="24"/>
         </w:rPr>
-        <w:pict>
+        <w:pict w14:anchorId="260A7D61">
           <v:rect id="_x0000_i1026" style="width:0;height:1.5pt" o:hrstd="t" o:hrnoshade="t" o:hr="t" fillcolor="black" stroked="f"/>
         </w:pict>
       </w:r>
@@ -2438,7 +2390,234 @@
           <w:szCs w:val="24"/>
         </w:rPr>
       </w:pPr>
-      <w:hyperlink r:id="rId11" w:history="1">
+      <w:r>
+        <w:rPr>
+          <w:rFonts w:ascii="微软雅黑" w:eastAsia="微软雅黑" w:hAnsi="微软雅黑" w:cs="Helvetica" w:hint="eastAsia"/>
+          <w:b/>
+          <w:bCs/>
+          <w:color w:val="000000"/>
+          <w:kern w:val="0"/>
+          <w:sz w:val="24"/>
+          <w:szCs w:val="24"/>
+        </w:rPr>
+        <w:t>单单通</w:t>
+      </w:r>
+      <w:r>
+        <w:rPr>
+          <w:rFonts w:ascii="微软雅黑" w:eastAsia="微软雅黑" w:hAnsi="微软雅黑" w:cs="Helvetica"/>
+          <w:b/>
+          <w:bCs/>
+          <w:color w:val="000000"/>
+          <w:kern w:val="0"/>
+          <w:sz w:val="24"/>
+          <w:szCs w:val="24"/>
+        </w:rPr>
+        <w:t>项目</w:t>
+      </w:r>
+    </w:p>
+    <w:p>
+      <w:pPr>
+        <w:pStyle w:val="a8"/>
+        <w:widowControl/>
+        <w:numPr>
+          <w:ilvl w:val="0"/>
+          <w:numId w:val="28"/>
+        </w:numPr>
+        <w:shd w:val="clear" w:color="auto" w:fill="FFFFFF"/>
+        <w:spacing w:line="360" w:lineRule="exact"/>
+        <w:ind w:firstLineChars="0"/>
+        <w:rPr>
+          <w:rFonts w:ascii="微软雅黑" w:eastAsia="微软雅黑" w:hAnsi="微软雅黑" w:cs="Helvetica"/>
+          <w:b/>
+          <w:bCs/>
+          <w:color w:val="000000"/>
+          <w:kern w:val="0"/>
+          <w:szCs w:val="21"/>
+        </w:rPr>
+      </w:pPr>
+      <w:r>
+        <w:rPr>
+          <w:rFonts w:ascii="微软雅黑" w:eastAsia="微软雅黑" w:hAnsi="微软雅黑" w:cs="Helvetica" w:hint="eastAsia"/>
+          <w:b/>
+          <w:bCs/>
+          <w:color w:val="000000"/>
+          <w:kern w:val="0"/>
+          <w:szCs w:val="21"/>
+        </w:rPr>
+        <w:t>技术</w:t>
+      </w:r>
+      <w:r>
+        <w:rPr>
+          <w:rFonts w:ascii="微软雅黑" w:eastAsia="微软雅黑" w:hAnsi="微软雅黑" w:cs="Helvetica"/>
+          <w:b/>
+          <w:bCs/>
+          <w:color w:val="000000"/>
+          <w:kern w:val="0"/>
+          <w:szCs w:val="21"/>
+        </w:rPr>
+        <w:t>：</w:t>
+      </w:r>
+      <w:r>
+        <w:rPr>
+          <w:rFonts w:ascii="微软雅黑" w:eastAsia="微软雅黑" w:hAnsi="微软雅黑" w:cs="Helvetica" w:hint="eastAsia"/>
+          <w:bCs/>
+          <w:color w:val="000000"/>
+          <w:kern w:val="0"/>
+          <w:szCs w:val="21"/>
+        </w:rPr>
+        <w:t>android</w:t>
+      </w:r>
+      <w:r>
+        <w:rPr>
+          <w:rFonts w:ascii="微软雅黑" w:eastAsia="微软雅黑" w:hAnsi="微软雅黑" w:cs="Helvetica"/>
+          <w:bCs/>
+          <w:color w:val="000000"/>
+          <w:kern w:val="0"/>
+          <w:szCs w:val="21"/>
+        </w:rPr>
+        <w:t>，</w:t>
+      </w:r>
+      <w:r>
+        <w:rPr>
+          <w:rFonts w:ascii="微软雅黑" w:eastAsia="微软雅黑" w:hAnsi="微软雅黑" w:cs="Helvetica" w:hint="eastAsia"/>
+          <w:bCs/>
+          <w:color w:val="000000"/>
+          <w:kern w:val="0"/>
+          <w:szCs w:val="21"/>
+        </w:rPr>
+        <w:t>环信</w:t>
+      </w:r>
+      <w:r>
+        <w:rPr>
+          <w:rFonts w:ascii="微软雅黑" w:eastAsia="微软雅黑" w:hAnsi="微软雅黑" w:cs="Helvetica"/>
+          <w:bCs/>
+          <w:color w:val="000000"/>
+          <w:kern w:val="0"/>
+          <w:szCs w:val="21"/>
+        </w:rPr>
+        <w:t>等各种sdk</w:t>
+      </w:r>
+    </w:p>
+    <w:p>
+      <w:pPr>
+        <w:pStyle w:val="a8"/>
+        <w:widowControl/>
+        <w:numPr>
+          <w:ilvl w:val="0"/>
+          <w:numId w:val="28"/>
+        </w:numPr>
+        <w:shd w:val="clear" w:color="auto" w:fill="FFFFFF"/>
+        <w:spacing w:line="360" w:lineRule="exact"/>
+        <w:ind w:firstLineChars="0"/>
+        <w:rPr>
+          <w:rFonts w:ascii="微软雅黑" w:eastAsia="微软雅黑" w:hAnsi="微软雅黑" w:cs="Helvetica" w:hint="eastAsia"/>
+          <w:bCs/>
+          <w:color w:val="000000"/>
+          <w:kern w:val="0"/>
+          <w:szCs w:val="21"/>
+        </w:rPr>
+      </w:pPr>
+      <w:r>
+        <w:rPr>
+          <w:rFonts w:ascii="微软雅黑" w:eastAsia="微软雅黑" w:hAnsi="微软雅黑" w:cs="Helvetica" w:hint="eastAsia"/>
+          <w:bCs/>
+          <w:color w:val="000000"/>
+          <w:kern w:val="0"/>
+          <w:szCs w:val="21"/>
+        </w:rPr>
+        <w:t>这是业余时间做的一个外包项目，</w:t>
+      </w:r>
+      <w:r>
+        <w:rPr>
+          <w:rFonts w:ascii="微软雅黑" w:eastAsia="微软雅黑" w:hAnsi="微软雅黑" w:cs="Helvetica" w:hint="eastAsia"/>
+          <w:bCs/>
+          <w:color w:val="000000"/>
+          <w:kern w:val="0"/>
+          <w:szCs w:val="21"/>
+        </w:rPr>
+        <w:t>涉及到三端，而我主要负责android开发；这个项目技术上没有</w:t>
+      </w:r>
+      <w:r>
+        <w:rPr>
+          <w:rFonts w:ascii="微软雅黑" w:eastAsia="微软雅黑" w:hAnsi="微软雅黑" w:cs="Helvetica"/>
+          <w:bCs/>
+          <w:color w:val="000000"/>
+          <w:kern w:val="0"/>
+          <w:szCs w:val="21"/>
+        </w:rPr>
+        <w:t>很大的</w:t>
+      </w:r>
+      <w:r>
+        <w:rPr>
+          <w:rFonts w:ascii="微软雅黑" w:eastAsia="微软雅黑" w:hAnsi="微软雅黑" w:cs="Helvetica" w:hint="eastAsia"/>
+          <w:bCs/>
+          <w:color w:val="000000"/>
+          <w:kern w:val="0"/>
+          <w:szCs w:val="21"/>
+        </w:rPr>
+        <w:t>难点，而是在于业务极其复杂，几乎每个领域都涉及一些功能，集大成者；而且用户产品定位，需求不定，影响开发进度。不过这过程中也是锻炼了我</w:t>
+      </w:r>
+      <w:r>
+        <w:rPr>
+          <w:rFonts w:ascii="微软雅黑" w:eastAsia="微软雅黑" w:hAnsi="微软雅黑" w:cs="Helvetica"/>
+          <w:bCs/>
+          <w:color w:val="000000"/>
+          <w:kern w:val="0"/>
+          <w:szCs w:val="21"/>
+        </w:rPr>
+        <w:t>团队协作</w:t>
+      </w:r>
+      <w:r>
+        <w:rPr>
+          <w:rFonts w:ascii="微软雅黑" w:eastAsia="微软雅黑" w:hAnsi="微软雅黑" w:cs="Helvetica" w:hint="eastAsia"/>
+          <w:bCs/>
+          <w:color w:val="000000"/>
+          <w:kern w:val="0"/>
+          <w:szCs w:val="21"/>
+        </w:rPr>
+        <w:t>和</w:t>
+      </w:r>
+      <w:r>
+        <w:rPr>
+          <w:rFonts w:ascii="微软雅黑" w:eastAsia="微软雅黑" w:hAnsi="微软雅黑" w:cs="Helvetica"/>
+          <w:bCs/>
+          <w:color w:val="000000"/>
+          <w:kern w:val="0"/>
+          <w:szCs w:val="21"/>
+        </w:rPr>
+        <w:t>各方</w:t>
+      </w:r>
+      <w:bookmarkStart w:id="0" w:name="_GoBack"/>
+      <w:bookmarkEnd w:id="0"/>
+      <w:r>
+        <w:rPr>
+          <w:rFonts w:ascii="微软雅黑" w:eastAsia="微软雅黑" w:hAnsi="微软雅黑" w:cs="Helvetica" w:hint="eastAsia"/>
+          <w:bCs/>
+          <w:color w:val="000000"/>
+          <w:kern w:val="0"/>
+          <w:szCs w:val="21"/>
+        </w:rPr>
+        <w:t>交流等方面的能力。</w:t>
+      </w:r>
+    </w:p>
+    <w:p>
+      <w:pPr>
+        <w:widowControl/>
+        <w:shd w:val="clear" w:color="auto" w:fill="FFFFFF"/>
+        <w:spacing w:line="400" w:lineRule="exact"/>
+        <w:ind w:right="74"/>
+        <w:outlineLvl w:val="2"/>
+        <w:rPr>
+          <w:rFonts w:ascii="微软雅黑" w:eastAsia="微软雅黑" w:hAnsi="微软雅黑" w:cs="Helvetica"/>
+          <w:b/>
+          <w:bCs/>
+          <w:color w:val="000000"/>
+          <w:kern w:val="0"/>
+          <w:sz w:val="24"/>
+          <w:szCs w:val="24"/>
+        </w:rPr>
+      </w:pPr>
+      <w:hyperlink r:id="rId10" w:history="1">
         <w:r>
           <w:rPr>
             <w:rFonts w:ascii="微软雅黑" w:eastAsia="微软雅黑" w:hAnsi="微软雅黑" w:cs="Helvetica"/>
@@ -2455,7 +2634,7 @@
     </w:p>
     <w:p>
       <w:pPr>
-        <w:pStyle w:val="a7"/>
+        <w:pStyle w:val="a8"/>
         <w:widowControl/>
         <w:numPr>
           <w:ilvl w:val="0"/>
@@ -2558,7 +2737,7 @@
     </w:p>
     <w:p>
       <w:pPr>
-        <w:pStyle w:val="a7"/>
+        <w:pStyle w:val="a8"/>
         <w:widowControl/>
         <w:numPr>
           <w:ilvl w:val="0"/>
@@ -2644,7 +2823,7 @@
           <w:szCs w:val="24"/>
         </w:rPr>
       </w:pPr>
-      <w:hyperlink r:id="rId12" w:history="1">
+      <w:hyperlink r:id="rId11" w:history="1">
         <w:r>
           <w:rPr>
             <w:rFonts w:ascii="微软雅黑" w:eastAsia="微软雅黑" w:hAnsi="微软雅黑" w:cs="Helvetica"/>
@@ -2661,7 +2840,7 @@
     </w:p>
     <w:p>
       <w:pPr>
-        <w:pStyle w:val="a7"/>
+        <w:pStyle w:val="a8"/>
         <w:widowControl/>
         <w:numPr>
           <w:ilvl w:val="0"/>
@@ -2734,7 +2913,7 @@
     </w:p>
     <w:p>
       <w:pPr>
-        <w:pStyle w:val="a7"/>
+        <w:pStyle w:val="a8"/>
         <w:widowControl/>
         <w:numPr>
           <w:ilvl w:val="0"/>
@@ -2842,8 +3021,7 @@
           <w:sz w:val="24"/>
           <w:szCs w:val="24"/>
         </w:rPr>
-        <w:lastRenderedPageBreak/>
-        <w:pict>
+        <w:pict w14:anchorId="7B78A9AF">
           <v:rect id="_x0000_i1027" style="width:0;height:1.5pt" o:hrstd="t" o:hrnoshade="t" o:hr="t" fillcolor="black" stroked="f"/>
         </w:pict>
       </w:r>
@@ -2865,7 +3043,14 @@
           <w:szCs w:val="28"/>
         </w:rPr>
       </w:pPr>
-      <w:r>
+    </w:p>
+    <w:p>
+      <w:pPr>
+        <w:widowControl/>
+        <w:shd w:val="clear" w:color="auto" w:fill="FFFFFF"/>
+        <w:spacing w:line="400" w:lineRule="exact"/>
+        <w:ind w:right="74"/>
+        <w:outlineLvl w:val="1"/>
         <w:rPr>
           <w:rFonts w:ascii="微软雅黑" w:eastAsia="微软雅黑" w:hAnsi="微软雅黑" w:cs="Helvetica"/>
           <w:b/>
@@ -2875,11 +3060,10 @@
           <w:sz w:val="28"/>
           <w:szCs w:val="28"/>
         </w:rPr>
-        <w:t>技能</w:t>
-      </w:r>
-      <w:r>
-        <w:rPr>
-          <w:rFonts w:ascii="微软雅黑" w:eastAsia="微软雅黑" w:hAnsi="微软雅黑" w:cs="Helvetica" w:hint="eastAsia"/>
+      </w:pPr>
+      <w:r>
+        <w:rPr>
+          <w:rFonts w:ascii="微软雅黑" w:eastAsia="微软雅黑" w:hAnsi="微软雅黑" w:cs="Helvetica"/>
           <w:b/>
           <w:bCs/>
           <w:color w:val="000000"/>
@@ -2887,12 +3071,24 @@
           <w:sz w:val="28"/>
           <w:szCs w:val="28"/>
         </w:rPr>
+        <w:t>技能</w:t>
+      </w:r>
+      <w:r>
+        <w:rPr>
+          <w:rFonts w:ascii="微软雅黑" w:eastAsia="微软雅黑" w:hAnsi="微软雅黑" w:cs="Helvetica" w:hint="eastAsia"/>
+          <w:b/>
+          <w:bCs/>
+          <w:color w:val="000000"/>
+          <w:kern w:val="0"/>
+          <w:sz w:val="28"/>
+          <w:szCs w:val="28"/>
+        </w:rPr>
         <w:t>点</w:t>
       </w:r>
     </w:p>
     <w:p>
       <w:pPr>
-        <w:pStyle w:val="a7"/>
+        <w:pStyle w:val="a8"/>
         <w:widowControl/>
         <w:numPr>
           <w:ilvl w:val="0"/>
@@ -2964,7 +3160,7 @@
           <w:sz w:val="24"/>
           <w:szCs w:val="24"/>
         </w:rPr>
-        <w:pict>
+        <w:pict w14:anchorId="5F12884C">
           <v:rect id="_x0000_i1028" style="width:0;height:1.5pt" o:hrstd="t" o:hrnoshade="t" o:hr="t" fillcolor="black" stroked="f"/>
         </w:pict>
       </w:r>
@@ -3001,7 +3197,7 @@
     </w:p>
     <w:p>
       <w:pPr>
-        <w:pStyle w:val="a7"/>
+        <w:pStyle w:val="a8"/>
         <w:numPr>
           <w:ilvl w:val="0"/>
           <w:numId w:val="32"/>
@@ -3100,7 +3296,7 @@
     </w:p>
     <w:p>
       <w:pPr>
-        <w:pStyle w:val="a7"/>
+        <w:pStyle w:val="a8"/>
         <w:widowControl/>
         <w:numPr>
           <w:ilvl w:val="0"/>
@@ -3235,7 +3431,7 @@
         </w:rPr>
       </w:pPr>
       <w:r>
-        <w:pict>
+        <w:pict w14:anchorId="6503B0D6">
           <v:rect id="_x0000_i1029" style="width:0;height:1.5pt" o:hrstd="t" o:hrnoshade="t" o:hr="t" fillcolor="black" stroked="f"/>
         </w:pict>
       </w:r>
@@ -3272,7 +3468,7 @@
     </w:p>
     <w:p>
       <w:pPr>
-        <w:pStyle w:val="a7"/>
+        <w:pStyle w:val="a8"/>
         <w:widowControl/>
         <w:numPr>
           <w:ilvl w:val="0"/>
@@ -3462,7 +3658,7 @@
     </w:p>
     <w:p>
       <w:pPr>
-        <w:pStyle w:val="a7"/>
+        <w:pStyle w:val="a8"/>
         <w:widowControl/>
         <w:numPr>
           <w:ilvl w:val="0"/>
@@ -3598,7 +3794,7 @@
     </w:p>
     <w:p>
       <w:pPr>
-        <w:pStyle w:val="a7"/>
+        <w:pStyle w:val="a8"/>
         <w:widowControl/>
         <w:numPr>
           <w:ilvl w:val="0"/>
@@ -3754,7 +3950,7 @@
         </w:rPr>
       </w:pPr>
       <w:r>
-        <w:pict>
+        <w:pict w14:anchorId="59A3EACA">
           <v:rect id="_x0000_i1030" style="width:0;height:1.5pt" o:hrstd="t" o:hrnoshade="t" o:hr="t" fillcolor="black" stroked="f"/>
         </w:pict>
       </w:r>
@@ -3791,7 +3987,7 @@
     </w:p>
     <w:p>
       <w:pPr>
-        <w:pStyle w:val="a7"/>
+        <w:pStyle w:val="a8"/>
         <w:widowControl/>
         <w:numPr>
           <w:ilvl w:val="0"/>
@@ -3808,7 +4004,7 @@
           <w:szCs w:val="21"/>
         </w:rPr>
       </w:pPr>
-      <w:hyperlink r:id="rId13" w:history="1">
+      <w:hyperlink r:id="rId12" w:history="1">
         <w:r>
           <w:rPr>
             <w:rFonts w:ascii="微软雅黑" w:eastAsia="微软雅黑" w:hAnsi="微软雅黑" w:cs="Helvetica"/>
@@ -3828,7 +4024,7 @@
         </w:rPr>
         <w:t>，</w:t>
       </w:r>
-      <w:hyperlink r:id="rId14" w:history="1">
+      <w:hyperlink r:id="rId13" w:history="1">
         <w:r>
           <w:rPr>
             <w:rFonts w:ascii="微软雅黑" w:eastAsia="微软雅黑" w:hAnsi="微软雅黑" w:cs="Helvetica"/>
@@ -3848,7 +4044,7 @@
         </w:rPr>
         <w:t>，</w:t>
       </w:r>
-      <w:hyperlink r:id="rId15" w:history="1">
+      <w:hyperlink r:id="rId14" w:history="1">
         <w:r>
           <w:rPr>
             <w:rFonts w:ascii="微软雅黑" w:eastAsia="微软雅黑" w:hAnsi="微软雅黑" w:cs="Helvetica"/>
@@ -3868,7 +4064,7 @@
         </w:rPr>
         <w:t>，</w:t>
       </w:r>
-      <w:hyperlink r:id="rId16" w:history="1">
+      <w:hyperlink r:id="rId15" w:history="1">
         <w:r>
           <w:rPr>
             <w:rFonts w:ascii="微软雅黑" w:eastAsia="微软雅黑" w:hAnsi="微软雅黑" w:cs="Helvetica" w:hint="eastAsia"/>
@@ -3891,7 +4087,7 @@
     </w:p>
     <w:p>
       <w:pPr>
-        <w:pStyle w:val="a7"/>
+        <w:pStyle w:val="a8"/>
         <w:widowControl/>
         <w:numPr>
           <w:ilvl w:val="0"/>
@@ -3929,7 +4125,7 @@
 </file>
 
 <file path=word/numbering.xml><?xml version="1.0" encoding="utf-8"?>
-<w:numbering xmlns:wpc="http://schemas.microsoft.com/office/word/2010/wordprocessingCanvas" xmlns:mc="http://schemas.openxmlformats.org/markup-compatibility/2006" xmlns:o="urn:schemas-microsoft-com:office:office" xmlns:r="http://schemas.openxmlformats.org/officeDocument/2006/relationships" xmlns:m="http://schemas.openxmlformats.org/officeDocument/2006/math" xmlns:v="urn:schemas-microsoft-com:vml" xmlns:wp14="http://schemas.microsoft.com/office/word/2010/wordprocessingDrawing" xmlns:wp="http://schemas.openxmlformats.org/drawingml/2006/wordprocessingDrawing" xmlns:w10="urn:schemas-microsoft-com:office:word" xmlns:w="http://schemas.openxmlformats.org/wordprocessingml/2006/main" xmlns:w14="http://schemas.microsoft.com/office/word/2010/wordml" xmlns:wpg="http://schemas.microsoft.com/office/word/2010/wordprocessingGroup" xmlns:wpi="http://schemas.microsoft.com/office/word/2010/wordprocessingInk" xmlns:wne="http://schemas.microsoft.com/office/word/2006/wordml" xmlns:wps="http://schemas.microsoft.com/office/word/2010/wordprocessingShape" mc:Ignorable="w14 wp14">
+<w:numbering xmlns:wpc="http://schemas.microsoft.com/office/word/2010/wordprocessingCanvas" xmlns:mo="http://schemas.microsoft.com/office/mac/office/2008/main" xmlns:mc="http://schemas.openxmlformats.org/markup-compatibility/2006" xmlns:mv="urn:schemas-microsoft-com:mac:vml" xmlns:o="urn:schemas-microsoft-com:office:office" xmlns:r="http://schemas.openxmlformats.org/officeDocument/2006/relationships" xmlns:m="http://schemas.openxmlformats.org/officeDocument/2006/math" xmlns:v="urn:schemas-microsoft-com:vml" xmlns:wp14="http://schemas.microsoft.com/office/word/2010/wordprocessingDrawing" xmlns:wp="http://schemas.openxmlformats.org/drawingml/2006/wordprocessingDrawing" xmlns:w10="urn:schemas-microsoft-com:office:word" xmlns:w="http://schemas.openxmlformats.org/wordprocessingml/2006/main" xmlns:w14="http://schemas.microsoft.com/office/word/2010/wordml" xmlns:w15="http://schemas.microsoft.com/office/word/2012/wordml" xmlns:wpg="http://schemas.microsoft.com/office/word/2010/wordprocessingGroup" xmlns:wpi="http://schemas.microsoft.com/office/word/2010/wordprocessingInk" xmlns:wne="http://schemas.microsoft.com/office/word/2006/wordml" xmlns:wps="http://schemas.microsoft.com/office/word/2010/wordprocessingShape" mc:Ignorable="w14 w15 wp14">
   <w:abstractNum w:abstractNumId="0">
     <w:nsid w:val="04736D81"/>
     <w:multiLevelType w:val="multilevel"/>
@@ -8730,7 +8926,7 @@
 </file>
 
 <file path=word/styles.xml><?xml version="1.0" encoding="utf-8"?>
-<w:styles xmlns:mc="http://schemas.openxmlformats.org/markup-compatibility/2006" xmlns:r="http://schemas.openxmlformats.org/officeDocument/2006/relationships" xmlns:w="http://schemas.openxmlformats.org/wordprocessingml/2006/main" xmlns:w14="http://schemas.microsoft.com/office/word/2010/wordml" mc:Ignorable="w14">
+<w:styles xmlns:mc="http://schemas.openxmlformats.org/markup-compatibility/2006" xmlns:r="http://schemas.openxmlformats.org/officeDocument/2006/relationships" xmlns:w="http://schemas.openxmlformats.org/wordprocessingml/2006/main" xmlns:w14="http://schemas.microsoft.com/office/word/2010/wordml" xmlns:w15="http://schemas.microsoft.com/office/word/2012/wordml" mc:Ignorable="w14 w15">
   <w:docDefaults>
     <w:rPrDefault>
       <w:rPr>
@@ -8743,144 +8939,387 @@
     </w:rPrDefault>
     <w:pPrDefault/>
   </w:docDefaults>
-  <w:latentStyles w:defLockedState="0" w:defUIPriority="99" w:defSemiHidden="1" w:defUnhideWhenUsed="1" w:defQFormat="0" w:count="267">
-    <w:lsdException w:name="Normal" w:semiHidden="0" w:uiPriority="0" w:unhideWhenUsed="0" w:qFormat="1"/>
-    <w:lsdException w:name="heading 1" w:semiHidden="0" w:uiPriority="9" w:unhideWhenUsed="0" w:qFormat="1"/>
-    <w:lsdException w:name="heading 2" w:uiPriority="9" w:qFormat="1"/>
-    <w:lsdException w:name="heading 3" w:uiPriority="9" w:qFormat="1"/>
-    <w:lsdException w:name="heading 4" w:uiPriority="9" w:qFormat="1"/>
-    <w:lsdException w:name="heading 5" w:uiPriority="9" w:qFormat="1"/>
-    <w:lsdException w:name="heading 6" w:uiPriority="9" w:qFormat="1"/>
-    <w:lsdException w:name="heading 7" w:uiPriority="9" w:qFormat="1"/>
-    <w:lsdException w:name="heading 8" w:uiPriority="9" w:qFormat="1"/>
-    <w:lsdException w:name="heading 9" w:uiPriority="9" w:qFormat="1"/>
-    <w:lsdException w:name="toc 1" w:uiPriority="39"/>
-    <w:lsdException w:name="toc 2" w:uiPriority="39"/>
-    <w:lsdException w:name="toc 3" w:uiPriority="39"/>
-    <w:lsdException w:name="toc 4" w:uiPriority="39"/>
-    <w:lsdException w:name="toc 5" w:uiPriority="39"/>
-    <w:lsdException w:name="toc 6" w:uiPriority="39"/>
-    <w:lsdException w:name="toc 7" w:uiPriority="39"/>
-    <w:lsdException w:name="toc 8" w:uiPriority="39"/>
-    <w:lsdException w:name="toc 9" w:uiPriority="39"/>
-    <w:lsdException w:name="caption" w:uiPriority="35" w:qFormat="1"/>
-    <w:lsdException w:name="Title" w:semiHidden="0" w:uiPriority="10" w:unhideWhenUsed="0" w:qFormat="1"/>
-    <w:lsdException w:name="Default Paragraph Font" w:uiPriority="1"/>
-    <w:lsdException w:name="Subtitle" w:semiHidden="0" w:uiPriority="11" w:unhideWhenUsed="0" w:qFormat="1"/>
-    <w:lsdException w:name="Strong" w:semiHidden="0" w:uiPriority="22" w:unhideWhenUsed="0" w:qFormat="1"/>
-    <w:lsdException w:name="Emphasis" w:semiHidden="0" w:uiPriority="20" w:unhideWhenUsed="0" w:qFormat="1"/>
-    <w:lsdException w:name="Table Grid" w:semiHidden="0" w:uiPriority="59" w:unhideWhenUsed="0"/>
-    <w:lsdException w:name="Placeholder Text" w:unhideWhenUsed="0"/>
-    <w:lsdException w:name="No Spacing" w:semiHidden="0" w:uiPriority="1" w:unhideWhenUsed="0" w:qFormat="1"/>
-    <w:lsdException w:name="Light Shading" w:semiHidden="0" w:uiPriority="60" w:unhideWhenUsed="0"/>
-    <w:lsdException w:name="Light List" w:semiHidden="0" w:uiPriority="61" w:unhideWhenUsed="0"/>
-    <w:lsdException w:name="Light Grid" w:semiHidden="0" w:uiPriority="62" w:unhideWhenUsed="0"/>
-    <w:lsdException w:name="Medium Shading 1" w:semiHidden="0" w:uiPriority="63" w:unhideWhenUsed="0"/>
-    <w:lsdException w:name="Medium Shading 2" w:semiHidden="0" w:uiPriority="64" w:unhideWhenUsed="0"/>
-    <w:lsdException w:name="Medium List 1" w:semiHidden="0" w:uiPriority="65" w:unhideWhenUsed="0"/>
-    <w:lsdException w:name="Medium List 2" w:semiHidden="0" w:uiPriority="66" w:unhideWhenUsed="0"/>
-    <w:lsdException w:name="Medium Grid 1" w:semiHidden="0" w:uiPriority="67" w:unhideWhenUsed="0"/>
-    <w:lsdException w:name="Medium Grid 2" w:semiHidden="0" w:uiPriority="68" w:unhideWhenUsed="0"/>
-    <w:lsdException w:name="Medium Grid 3" w:semiHidden="0" w:uiPriority="69" w:unhideWhenUsed="0"/>
-    <w:lsdException w:name="Dark List" w:semiHidden="0" w:uiPriority="70" w:unhideWhenUsed="0"/>
-    <w:lsdException w:name="Colorful Shading" w:semiHidden="0" w:uiPriority="71" w:unhideWhenUsed="0"/>
-    <w:lsdException w:name="Colorful List" w:semiHidden="0" w:uiPriority="72" w:unhideWhenUsed="0"/>
-    <w:lsdException w:name="Colorful Grid" w:semiHidden="0" w:uiPriority="73" w:unhideWhenUsed="0"/>
-    <w:lsdException w:name="Light Shading Accent 1" w:semiHidden="0" w:uiPriority="60" w:unhideWhenUsed="0"/>
-    <w:lsdException w:name="Light List Accent 1" w:semiHidden="0" w:uiPriority="61" w:unhideWhenUsed="0"/>
-    <w:lsdException w:name="Light Grid Accent 1" w:semiHidden="0" w:uiPriority="62" w:unhideWhenUsed="0"/>
-    <w:lsdException w:name="Medium Shading 1 Accent 1" w:semiHidden="0" w:uiPriority="63" w:unhideWhenUsed="0"/>
-    <w:lsdException w:name="Medium Shading 2 Accent 1" w:semiHidden="0" w:uiPriority="64" w:unhideWhenUsed="0"/>
-    <w:lsdException w:name="Medium List 1 Accent 1" w:semiHidden="0" w:uiPriority="65" w:unhideWhenUsed="0"/>
-    <w:lsdException w:name="Revision" w:unhideWhenUsed="0"/>
-    <w:lsdException w:name="List Paragraph" w:semiHidden="0" w:uiPriority="34" w:unhideWhenUsed="0" w:qFormat="1"/>
-    <w:lsdException w:name="Quote" w:semiHidden="0" w:uiPriority="29" w:unhideWhenUsed="0" w:qFormat="1"/>
-    <w:lsdException w:name="Intense Quote" w:semiHidden="0" w:uiPriority="30" w:unhideWhenUsed="0" w:qFormat="1"/>
-    <w:lsdException w:name="Medium List 2 Accent 1" w:semiHidden="0" w:uiPriority="66" w:unhideWhenUsed="0"/>
-    <w:lsdException w:name="Medium Grid 1 Accent 1" w:semiHidden="0" w:uiPriority="67" w:unhideWhenUsed="0"/>
-    <w:lsdException w:name="Medium Grid 2 Accent 1" w:semiHidden="0" w:uiPriority="68" w:unhideWhenUsed="0"/>
-    <w:lsdException w:name="Medium Grid 3 Accent 1" w:semiHidden="0" w:uiPriority="69" w:unhideWhenUsed="0"/>
-    <w:lsdException w:name="Dark List Accent 1" w:semiHidden="0" w:uiPriority="70" w:unhideWhenUsed="0"/>
-    <w:lsdException w:name="Colorful Shading Accent 1" w:semiHidden="0" w:uiPriority="71" w:unhideWhenUsed="0"/>
-    <w:lsdException w:name="Colorful List Accent 1" w:semiHidden="0" w:uiPriority="72" w:unhideWhenUsed="0"/>
-    <w:lsdException w:name="Colorful Grid Accent 1" w:semiHidden="0" w:uiPriority="73" w:unhideWhenUsed="0"/>
-    <w:lsdException w:name="Light Shading Accent 2" w:semiHidden="0" w:uiPriority="60" w:unhideWhenUsed="0"/>
-    <w:lsdException w:name="Light List Accent 2" w:semiHidden="0" w:uiPriority="61" w:unhideWhenUsed="0"/>
-    <w:lsdException w:name="Light Grid Accent 2" w:semiHidden="0" w:uiPriority="62" w:unhideWhenUsed="0"/>
-    <w:lsdException w:name="Medium Shading 1 Accent 2" w:semiHidden="0" w:uiPriority="63" w:unhideWhenUsed="0"/>
-    <w:lsdException w:name="Medium Shading 2 Accent 2" w:semiHidden="0" w:uiPriority="64" w:unhideWhenUsed="0"/>
-    <w:lsdException w:name="Medium List 1 Accent 2" w:semiHidden="0" w:uiPriority="65" w:unhideWhenUsed="0"/>
-    <w:lsdException w:name="Medium List 2 Accent 2" w:semiHidden="0" w:uiPriority="66" w:unhideWhenUsed="0"/>
-    <w:lsdException w:name="Medium Grid 1 Accent 2" w:semiHidden="0" w:uiPriority="67" w:unhideWhenUsed="0"/>
-    <w:lsdException w:name="Medium Grid 2 Accent 2" w:semiHidden="0" w:uiPriority="68" w:unhideWhenUsed="0"/>
-    <w:lsdException w:name="Medium Grid 3 Accent 2" w:semiHidden="0" w:uiPriority="69" w:unhideWhenUsed="0"/>
-    <w:lsdException w:name="Dark List Accent 2" w:semiHidden="0" w:uiPriority="70" w:unhideWhenUsed="0"/>
-    <w:lsdException w:name="Colorful Shading Accent 2" w:semiHidden="0" w:uiPriority="71" w:unhideWhenUsed="0"/>
-    <w:lsdException w:name="Colorful List Accent 2" w:semiHidden="0" w:uiPriority="72" w:unhideWhenUsed="0"/>
-    <w:lsdException w:name="Colorful Grid Accent 2" w:semiHidden="0" w:uiPriority="73" w:unhideWhenUsed="0"/>
-    <w:lsdException w:name="Light Shading Accent 3" w:semiHidden="0" w:uiPriority="60" w:unhideWhenUsed="0"/>
-    <w:lsdException w:name="Light List Accent 3" w:semiHidden="0" w:uiPriority="61" w:unhideWhenUsed="0"/>
-    <w:lsdException w:name="Light Grid Accent 3" w:semiHidden="0" w:uiPriority="62" w:unhideWhenUsed="0"/>
-    <w:lsdException w:name="Medium Shading 1 Accent 3" w:semiHidden="0" w:uiPriority="63" w:unhideWhenUsed="0"/>
-    <w:lsdException w:name="Medium Shading 2 Accent 3" w:semiHidden="0" w:uiPriority="64" w:unhideWhenUsed="0"/>
-    <w:lsdException w:name="Medium List 1 Accent 3" w:semiHidden="0" w:uiPriority="65" w:unhideWhenUsed="0"/>
-    <w:lsdException w:name="Medium List 2 Accent 3" w:semiHidden="0" w:uiPriority="66" w:unhideWhenUsed="0"/>
-    <w:lsdException w:name="Medium Grid 1 Accent 3" w:semiHidden="0" w:uiPriority="67" w:unhideWhenUsed="0"/>
-    <w:lsdException w:name="Medium Grid 2 Accent 3" w:semiHidden="0" w:uiPriority="68" w:unhideWhenUsed="0"/>
-    <w:lsdException w:name="Medium Grid 3 Accent 3" w:semiHidden="0" w:uiPriority="69" w:unhideWhenUsed="0"/>
-    <w:lsdException w:name="Dark List Accent 3" w:semiHidden="0" w:uiPriority="70" w:unhideWhenUsed="0"/>
-    <w:lsdException w:name="Colorful Shading Accent 3" w:semiHidden="0" w:uiPriority="71" w:unhideWhenUsed="0"/>
-    <w:lsdException w:name="Colorful List Accent 3" w:semiHidden="0" w:uiPriority="72" w:unhideWhenUsed="0"/>
-    <w:lsdException w:name="Colorful Grid Accent 3" w:semiHidden="0" w:uiPriority="73" w:unhideWhenUsed="0"/>
-    <w:lsdException w:name="Light Shading Accent 4" w:semiHidden="0" w:uiPriority="60" w:unhideWhenUsed="0"/>
-    <w:lsdException w:name="Light List Accent 4" w:semiHidden="0" w:uiPriority="61" w:unhideWhenUsed="0"/>
-    <w:lsdException w:name="Light Grid Accent 4" w:semiHidden="0" w:uiPriority="62" w:unhideWhenUsed="0"/>
-    <w:lsdException w:name="Medium Shading 1 Accent 4" w:semiHidden="0" w:uiPriority="63" w:unhideWhenUsed="0"/>
-    <w:lsdException w:name="Medium Shading 2 Accent 4" w:semiHidden="0" w:uiPriority="64" w:unhideWhenUsed="0"/>
-    <w:lsdException w:name="Medium List 1 Accent 4" w:semiHidden="0" w:uiPriority="65" w:unhideWhenUsed="0"/>
-    <w:lsdException w:name="Medium List 2 Accent 4" w:semiHidden="0" w:uiPriority="66" w:unhideWhenUsed="0"/>
-    <w:lsdException w:name="Medium Grid 1 Accent 4" w:semiHidden="0" w:uiPriority="67" w:unhideWhenUsed="0"/>
-    <w:lsdException w:name="Medium Grid 2 Accent 4" w:semiHidden="0" w:uiPriority="68" w:unhideWhenUsed="0"/>
-    <w:lsdException w:name="Medium Grid 3 Accent 4" w:semiHidden="0" w:uiPriority="69" w:unhideWhenUsed="0"/>
-    <w:lsdException w:name="Dark List Accent 4" w:semiHidden="0" w:uiPriority="70" w:unhideWhenUsed="0"/>
-    <w:lsdException w:name="Colorful Shading Accent 4" w:semiHidden="0" w:uiPriority="71" w:unhideWhenUsed="0"/>
-    <w:lsdException w:name="Colorful List Accent 4" w:semiHidden="0" w:uiPriority="72" w:unhideWhenUsed="0"/>
-    <w:lsdException w:name="Colorful Grid Accent 4" w:semiHidden="0" w:uiPriority="73" w:unhideWhenUsed="0"/>
-    <w:lsdException w:name="Light Shading Accent 5" w:semiHidden="0" w:uiPriority="60" w:unhideWhenUsed="0"/>
-    <w:lsdException w:name="Light List Accent 5" w:semiHidden="0" w:uiPriority="61" w:unhideWhenUsed="0"/>
-    <w:lsdException w:name="Light Grid Accent 5" w:semiHidden="0" w:uiPriority="62" w:unhideWhenUsed="0"/>
-    <w:lsdException w:name="Medium Shading 1 Accent 5" w:semiHidden="0" w:uiPriority="63" w:unhideWhenUsed="0"/>
-    <w:lsdException w:name="Medium Shading 2 Accent 5" w:semiHidden="0" w:uiPriority="64" w:unhideWhenUsed="0"/>
-    <w:lsdException w:name="Medium List 1 Accent 5" w:semiHidden="0" w:uiPriority="65" w:unhideWhenUsed="0"/>
-    <w:lsdException w:name="Medium List 2 Accent 5" w:semiHidden="0" w:uiPriority="66" w:unhideWhenUsed="0"/>
-    <w:lsdException w:name="Medium Grid 1 Accent 5" w:semiHidden="0" w:uiPriority="67" w:unhideWhenUsed="0"/>
-    <w:lsdException w:name="Medium Grid 2 Accent 5" w:semiHidden="0" w:uiPriority="68" w:unhideWhenUsed="0"/>
-    <w:lsdException w:name="Medium Grid 3 Accent 5" w:semiHidden="0" w:uiPriority="69" w:unhideWhenUsed="0"/>
-    <w:lsdException w:name="Dark List Accent 5" w:semiHidden="0" w:uiPriority="70" w:unhideWhenUsed="0"/>
-    <w:lsdException w:name="Colorful Shading Accent 5" w:semiHidden="0" w:uiPriority="71" w:unhideWhenUsed="0"/>
-    <w:lsdException w:name="Colorful List Accent 5" w:semiHidden="0" w:uiPriority="72" w:unhideWhenUsed="0"/>
-    <w:lsdException w:name="Colorful Grid Accent 5" w:semiHidden="0" w:uiPriority="73" w:unhideWhenUsed="0"/>
-    <w:lsdException w:name="Light Shading Accent 6" w:semiHidden="0" w:uiPriority="60" w:unhideWhenUsed="0"/>
-    <w:lsdException w:name="Light List Accent 6" w:semiHidden="0" w:uiPriority="61" w:unhideWhenUsed="0"/>
-    <w:lsdException w:name="Light Grid Accent 6" w:semiHidden="0" w:uiPriority="62" w:unhideWhenUsed="0"/>
-    <w:lsdException w:name="Medium Shading 1 Accent 6" w:semiHidden="0" w:uiPriority="63" w:unhideWhenUsed="0"/>
-    <w:lsdException w:name="Medium Shading 2 Accent 6" w:semiHidden="0" w:uiPriority="64" w:unhideWhenUsed="0"/>
-    <w:lsdException w:name="Medium List 1 Accent 6" w:semiHidden="0" w:uiPriority="65" w:unhideWhenUsed="0"/>
-    <w:lsdException w:name="Medium List 2 Accent 6" w:semiHidden="0" w:uiPriority="66" w:unhideWhenUsed="0"/>
-    <w:lsdException w:name="Medium Grid 1 Accent 6" w:semiHidden="0" w:uiPriority="67" w:unhideWhenUsed="0"/>
-    <w:lsdException w:name="Medium Grid 2 Accent 6" w:semiHidden="0" w:uiPriority="68" w:unhideWhenUsed="0"/>
-    <w:lsdException w:name="Medium Grid 3 Accent 6" w:semiHidden="0" w:uiPriority="69" w:unhideWhenUsed="0"/>
-    <w:lsdException w:name="Dark List Accent 6" w:semiHidden="0" w:uiPriority="70" w:unhideWhenUsed="0"/>
-    <w:lsdException w:name="Colorful Shading Accent 6" w:semiHidden="0" w:uiPriority="71" w:unhideWhenUsed="0"/>
-    <w:lsdException w:name="Colorful List Accent 6" w:semiHidden="0" w:uiPriority="72" w:unhideWhenUsed="0"/>
-    <w:lsdException w:name="Colorful Grid Accent 6" w:semiHidden="0" w:uiPriority="73" w:unhideWhenUsed="0"/>
-    <w:lsdException w:name="Subtle Emphasis" w:semiHidden="0" w:uiPriority="19" w:unhideWhenUsed="0" w:qFormat="1"/>
-    <w:lsdException w:name="Intense Emphasis" w:semiHidden="0" w:uiPriority="21" w:unhideWhenUsed="0" w:qFormat="1"/>
-    <w:lsdException w:name="Subtle Reference" w:semiHidden="0" w:uiPriority="31" w:unhideWhenUsed="0" w:qFormat="1"/>
-    <w:lsdException w:name="Intense Reference" w:semiHidden="0" w:uiPriority="32" w:unhideWhenUsed="0" w:qFormat="1"/>
-    <w:lsdException w:name="Book Title" w:semiHidden="0" w:uiPriority="33" w:unhideWhenUsed="0" w:qFormat="1"/>
-    <w:lsdException w:name="Bibliography" w:uiPriority="37"/>
-    <w:lsdException w:name="TOC Heading" w:uiPriority="39" w:qFormat="1"/>
+  <w:latentStyles w:defLockedState="0" w:defUIPriority="99" w:defSemiHidden="0" w:defUnhideWhenUsed="0" w:defQFormat="0" w:count="380">
+    <w:lsdException w:name="Normal" w:uiPriority="0" w:qFormat="1"/>
+    <w:lsdException w:name="heading 1" w:uiPriority="9" w:qFormat="1"/>
+    <w:lsdException w:name="heading 2" w:semiHidden="1" w:uiPriority="9" w:unhideWhenUsed="1" w:qFormat="1"/>
+    <w:lsdException w:name="heading 3" w:semiHidden="1" w:uiPriority="9" w:unhideWhenUsed="1" w:qFormat="1"/>
+    <w:lsdException w:name="heading 4" w:semiHidden="1" w:uiPriority="9" w:unhideWhenUsed="1" w:qFormat="1"/>
+    <w:lsdException w:name="heading 5" w:semiHidden="1" w:uiPriority="9" w:unhideWhenUsed="1" w:qFormat="1"/>
+    <w:lsdException w:name="heading 6" w:semiHidden="1" w:uiPriority="9" w:unhideWhenUsed="1" w:qFormat="1"/>
+    <w:lsdException w:name="heading 7" w:semiHidden="1" w:uiPriority="9" w:unhideWhenUsed="1" w:qFormat="1"/>
+    <w:lsdException w:name="heading 8" w:semiHidden="1" w:uiPriority="9" w:unhideWhenUsed="1" w:qFormat="1"/>
+    <w:lsdException w:name="heading 9" w:semiHidden="1" w:uiPriority="9" w:unhideWhenUsed="1" w:qFormat="1"/>
+    <w:lsdException w:name="index 1" w:semiHidden="1" w:unhideWhenUsed="1"/>
+    <w:lsdException w:name="index 2" w:semiHidden="1" w:unhideWhenUsed="1"/>
+    <w:lsdException w:name="index 3" w:semiHidden="1" w:unhideWhenUsed="1"/>
+    <w:lsdException w:name="index 4" w:semiHidden="1" w:unhideWhenUsed="1"/>
+    <w:lsdException w:name="index 5" w:semiHidden="1" w:unhideWhenUsed="1"/>
+    <w:lsdException w:name="index 6" w:semiHidden="1" w:unhideWhenUsed="1"/>
+    <w:lsdException w:name="index 7" w:semiHidden="1" w:unhideWhenUsed="1"/>
+    <w:lsdException w:name="index 8" w:semiHidden="1" w:unhideWhenUsed="1"/>
+    <w:lsdException w:name="index 9" w:semiHidden="1" w:unhideWhenUsed="1"/>
+    <w:lsdException w:name="toc 1" w:semiHidden="1" w:uiPriority="39" w:unhideWhenUsed="1"/>
+    <w:lsdException w:name="toc 2" w:semiHidden="1" w:uiPriority="39" w:unhideWhenUsed="1"/>
+    <w:lsdException w:name="toc 3" w:semiHidden="1" w:uiPriority="39" w:unhideWhenUsed="1"/>
+    <w:lsdException w:name="toc 4" w:semiHidden="1" w:uiPriority="39" w:unhideWhenUsed="1"/>
+    <w:lsdException w:name="toc 5" w:semiHidden="1" w:uiPriority="39" w:unhideWhenUsed="1"/>
+    <w:lsdException w:name="toc 6" w:semiHidden="1" w:uiPriority="39" w:unhideWhenUsed="1"/>
+    <w:lsdException w:name="toc 7" w:semiHidden="1" w:uiPriority="39" w:unhideWhenUsed="1"/>
+    <w:lsdException w:name="toc 8" w:semiHidden="1" w:uiPriority="39" w:unhideWhenUsed="1"/>
+    <w:lsdException w:name="toc 9" w:semiHidden="1" w:uiPriority="39" w:unhideWhenUsed="1"/>
+    <w:lsdException w:name="Normal Indent" w:semiHidden="1" w:unhideWhenUsed="1"/>
+    <w:lsdException w:name="footnote text" w:semiHidden="1" w:unhideWhenUsed="1"/>
+    <w:lsdException w:name="annotation text" w:semiHidden="1" w:unhideWhenUsed="1"/>
+    <w:lsdException w:name="header" w:semiHidden="1" w:unhideWhenUsed="1"/>
+    <w:lsdException w:name="footer" w:semiHidden="1" w:unhideWhenUsed="1"/>
+    <w:lsdException w:name="index heading" w:semiHidden="1" w:unhideWhenUsed="1"/>
+    <w:lsdException w:name="caption" w:semiHidden="1" w:uiPriority="35" w:unhideWhenUsed="1" w:qFormat="1"/>
+    <w:lsdException w:name="table of figures" w:semiHidden="1" w:unhideWhenUsed="1"/>
+    <w:lsdException w:name="envelope address" w:semiHidden="1" w:unhideWhenUsed="1"/>
+    <w:lsdException w:name="envelope return" w:semiHidden="1" w:unhideWhenUsed="1"/>
+    <w:lsdException w:name="footnote reference" w:semiHidden="1" w:unhideWhenUsed="1"/>
+    <w:lsdException w:name="annotation reference" w:semiHidden="1" w:unhideWhenUsed="1"/>
+    <w:lsdException w:name="line number" w:semiHidden="1" w:unhideWhenUsed="1"/>
+    <w:lsdException w:name="page number" w:semiHidden="1" w:unhideWhenUsed="1"/>
+    <w:lsdException w:name="endnote reference" w:semiHidden="1" w:unhideWhenUsed="1"/>
+    <w:lsdException w:name="endnote text" w:semiHidden="1" w:unhideWhenUsed="1"/>
+    <w:lsdException w:name="table of authorities" w:semiHidden="1" w:unhideWhenUsed="1"/>
+    <w:lsdException w:name="macro" w:semiHidden="1" w:unhideWhenUsed="1"/>
+    <w:lsdException w:name="toa heading" w:semiHidden="1" w:unhideWhenUsed="1"/>
+    <w:lsdException w:name="List" w:semiHidden="1" w:unhideWhenUsed="1"/>
+    <w:lsdException w:name="List Bullet" w:semiHidden="1" w:unhideWhenUsed="1"/>
+    <w:lsdException w:name="List Number" w:semiHidden="1" w:unhideWhenUsed="1"/>
+    <w:lsdException w:name="List 2" w:semiHidden="1" w:unhideWhenUsed="1"/>
+    <w:lsdException w:name="List 3" w:semiHidden="1" w:unhideWhenUsed="1"/>
+    <w:lsdException w:name="List 4" w:semiHidden="1" w:unhideWhenUsed="1"/>
+    <w:lsdException w:name="List 5" w:semiHidden="1" w:unhideWhenUsed="1"/>
+    <w:lsdException w:name="List Bullet 2" w:semiHidden="1" w:unhideWhenUsed="1"/>
+    <w:lsdException w:name="List Bullet 3" w:semiHidden="1" w:unhideWhenUsed="1"/>
+    <w:lsdException w:name="List Bullet 4" w:semiHidden="1" w:unhideWhenUsed="1"/>
+    <w:lsdException w:name="List Bullet 5" w:semiHidden="1" w:unhideWhenUsed="1"/>
+    <w:lsdException w:name="List Number 2" w:semiHidden="1" w:unhideWhenUsed="1"/>
+    <w:lsdException w:name="List Number 3" w:semiHidden="1" w:unhideWhenUsed="1"/>
+    <w:lsdException w:name="List Number 4" w:semiHidden="1" w:unhideWhenUsed="1"/>
+    <w:lsdException w:name="List Number 5" w:semiHidden="1" w:unhideWhenUsed="1"/>
+    <w:lsdException w:name="Title" w:uiPriority="10" w:qFormat="1"/>
+    <w:lsdException w:name="Closing" w:semiHidden="1" w:unhideWhenUsed="1"/>
+    <w:lsdException w:name="Signature" w:semiHidden="1" w:unhideWhenUsed="1"/>
+    <w:lsdException w:name="Default Paragraph Font" w:semiHidden="1" w:uiPriority="1" w:unhideWhenUsed="1"/>
+    <w:lsdException w:name="Body Text" w:semiHidden="1" w:unhideWhenUsed="1"/>
+    <w:lsdException w:name="Body Text Indent" w:semiHidden="1" w:unhideWhenUsed="1"/>
+    <w:lsdException w:name="List Continue" w:semiHidden="1" w:unhideWhenUsed="1"/>
+    <w:lsdException w:name="List Continue 2" w:semiHidden="1" w:unhideWhenUsed="1"/>
+    <w:lsdException w:name="List Continue 3" w:semiHidden="1" w:unhideWhenUsed="1"/>
+    <w:lsdException w:name="List Continue 4" w:semiHidden="1" w:unhideWhenUsed="1"/>
+    <w:lsdException w:name="List Continue 5" w:semiHidden="1" w:unhideWhenUsed="1"/>
+    <w:lsdException w:name="Message Header" w:semiHidden="1" w:unhideWhenUsed="1"/>
+    <w:lsdException w:name="Subtitle" w:uiPriority="11" w:qFormat="1"/>
+    <w:lsdException w:name="Salutation" w:semiHidden="1" w:unhideWhenUsed="1"/>
+    <w:lsdException w:name="Date" w:semiHidden="1" w:unhideWhenUsed="1"/>
+    <w:lsdException w:name="Body Text First Indent" w:semiHidden="1" w:unhideWhenUsed="1"/>
+    <w:lsdException w:name="Body Text First Indent 2" w:semiHidden="1" w:unhideWhenUsed="1"/>
+    <w:lsdException w:name="Note Heading" w:semiHidden="1" w:unhideWhenUsed="1"/>
+    <w:lsdException w:name="Body Text 2" w:semiHidden="1" w:unhideWhenUsed="1"/>
+    <w:lsdException w:name="Body Text 3" w:semiHidden="1" w:unhideWhenUsed="1"/>
+    <w:lsdException w:name="Body Text Indent 2" w:semiHidden="1" w:unhideWhenUsed="1"/>
+    <w:lsdException w:name="Body Text Indent 3" w:semiHidden="1" w:unhideWhenUsed="1"/>
+    <w:lsdException w:name="Block Text" w:semiHidden="1" w:unhideWhenUsed="1"/>
+    <w:lsdException w:name="Hyperlink" w:semiHidden="1" w:unhideWhenUsed="1"/>
+    <w:lsdException w:name="FollowedHyperlink" w:semiHidden="1" w:unhideWhenUsed="1"/>
+    <w:lsdException w:name="Strong" w:uiPriority="22" w:qFormat="1"/>
+    <w:lsdException w:name="Emphasis" w:uiPriority="20" w:qFormat="1"/>
+    <w:lsdException w:name="Document Map" w:semiHidden="1" w:unhideWhenUsed="1"/>
+    <w:lsdException w:name="Plain Text" w:semiHidden="1" w:unhideWhenUsed="1"/>
+    <w:lsdException w:name="E-mail Signature" w:semiHidden="1" w:unhideWhenUsed="1"/>
+    <w:lsdException w:name="HTML Top of Form" w:semiHidden="1" w:unhideWhenUsed="1"/>
+    <w:lsdException w:name="HTML Bottom of Form" w:semiHidden="1" w:unhideWhenUsed="1"/>
+    <w:lsdException w:name="Normal (Web)" w:semiHidden="1" w:unhideWhenUsed="1"/>
+    <w:lsdException w:name="HTML Acronym" w:semiHidden="1" w:unhideWhenUsed="1"/>
+    <w:lsdException w:name="HTML Address" w:semiHidden="1" w:unhideWhenUsed="1"/>
+    <w:lsdException w:name="HTML Cite" w:semiHidden="1" w:unhideWhenUsed="1"/>
+    <w:lsdException w:name="HTML Code" w:semiHidden="1" w:unhideWhenUsed="1"/>
+    <w:lsdException w:name="HTML Definition" w:semiHidden="1" w:unhideWhenUsed="1"/>
+    <w:lsdException w:name="HTML Keyboard" w:semiHidden="1" w:unhideWhenUsed="1"/>
+    <w:lsdException w:name="HTML Preformatted" w:semiHidden="1" w:unhideWhenUsed="1"/>
+    <w:lsdException w:name="HTML Sample" w:semiHidden="1" w:unhideWhenUsed="1"/>
+    <w:lsdException w:name="HTML Typewriter" w:semiHidden="1" w:unhideWhenUsed="1"/>
+    <w:lsdException w:name="HTML Variable" w:semiHidden="1" w:unhideWhenUsed="1"/>
+    <w:lsdException w:name="Normal Table" w:semiHidden="1" w:unhideWhenUsed="1"/>
+    <w:lsdException w:name="annotation subject" w:semiHidden="1" w:unhideWhenUsed="1"/>
+    <w:lsdException w:name="No List" w:semiHidden="1" w:unhideWhenUsed="1"/>
+    <w:lsdException w:name="Outline List 1" w:semiHidden="1" w:unhideWhenUsed="1"/>
+    <w:lsdException w:name="Outline List 2" w:semiHidden="1" w:unhideWhenUsed="1"/>
+    <w:lsdException w:name="Outline List 3" w:semiHidden="1" w:unhideWhenUsed="1"/>
+    <w:lsdException w:name="Table Simple 1" w:semiHidden="1" w:unhideWhenUsed="1"/>
+    <w:lsdException w:name="Table Simple 2" w:semiHidden="1" w:unhideWhenUsed="1"/>
+    <w:lsdException w:name="Table Simple 3" w:semiHidden="1" w:unhideWhenUsed="1"/>
+    <w:lsdException w:name="Table Classic 1" w:semiHidden="1" w:unhideWhenUsed="1"/>
+    <w:lsdException w:name="Table Classic 2" w:semiHidden="1" w:unhideWhenUsed="1"/>
+    <w:lsdException w:name="Table Classic 3" w:semiHidden="1" w:unhideWhenUsed="1"/>
+    <w:lsdException w:name="Table Classic 4" w:semiHidden="1" w:unhideWhenUsed="1"/>
+    <w:lsdException w:name="Table Colorful 1" w:semiHidden="1" w:unhideWhenUsed="1"/>
+    <w:lsdException w:name="Table Colorful 2" w:semiHidden="1" w:unhideWhenUsed="1"/>
+    <w:lsdException w:name="Table Colorful 3" w:semiHidden="1" w:unhideWhenUsed="1"/>
+    <w:lsdException w:name="Table Columns 1" w:semiHidden="1" w:unhideWhenUsed="1"/>
+    <w:lsdException w:name="Table Columns 2" w:semiHidden="1" w:unhideWhenUsed="1"/>
+    <w:lsdException w:name="Table Columns 3" w:semiHidden="1" w:unhideWhenUsed="1"/>
+    <w:lsdException w:name="Table Columns 4" w:semiHidden="1" w:unhideWhenUsed="1"/>
+    <w:lsdException w:name="Table Columns 5" w:semiHidden="1" w:unhideWhenUsed="1"/>
+    <w:lsdException w:name="Table Grid 1" w:semiHidden="1" w:unhideWhenUsed="1"/>
+    <w:lsdException w:name="Table Grid 2" w:semiHidden="1" w:unhideWhenUsed="1"/>
+    <w:lsdException w:name="Table Grid 3" w:semiHidden="1" w:unhideWhenUsed="1"/>
+    <w:lsdException w:name="Table Grid 4" w:semiHidden="1" w:unhideWhenUsed="1"/>
+    <w:lsdException w:name="Table Grid 5" w:semiHidden="1" w:unhideWhenUsed="1"/>
+    <w:lsdException w:name="Table Grid 6" w:semiHidden="1" w:unhideWhenUsed="1"/>
+    <w:lsdException w:name="Table Grid 7" w:semiHidden="1" w:unhideWhenUsed="1"/>
+    <w:lsdException w:name="Table Grid 8" w:semiHidden="1" w:unhideWhenUsed="1"/>
+    <w:lsdException w:name="Table List 1" w:semiHidden="1" w:unhideWhenUsed="1"/>
+    <w:lsdException w:name="Table List 2" w:semiHidden="1" w:unhideWhenUsed="1"/>
+    <w:lsdException w:name="Table List 3" w:semiHidden="1" w:unhideWhenUsed="1"/>
+    <w:lsdException w:name="Table List 4" w:semiHidden="1" w:unhideWhenUsed="1"/>
+    <w:lsdException w:name="Table List 5" w:semiHidden="1" w:unhideWhenUsed="1"/>
+    <w:lsdException w:name="Table List 6" w:semiHidden="1" w:unhideWhenUsed="1"/>
+    <w:lsdException w:name="Table List 7" w:semiHidden="1" w:unhideWhenUsed="1"/>
+    <w:lsdException w:name="Table List 8" w:semiHidden="1" w:unhideWhenUsed="1"/>
+    <w:lsdException w:name="Table 3D effects 1" w:semiHidden="1" w:unhideWhenUsed="1"/>
+    <w:lsdException w:name="Table 3D effects 2" w:semiHidden="1" w:unhideWhenUsed="1"/>
+    <w:lsdException w:name="Table 3D effects 3" w:semiHidden="1" w:unhideWhenUsed="1"/>
+    <w:lsdException w:name="Table Contemporary" w:semiHidden="1" w:unhideWhenUsed="1"/>
+    <w:lsdException w:name="Table Elegant" w:semiHidden="1" w:unhideWhenUsed="1"/>
+    <w:lsdException w:name="Table Professional" w:semiHidden="1" w:unhideWhenUsed="1"/>
+    <w:lsdException w:name="Table Subtle 1" w:semiHidden="1" w:unhideWhenUsed="1"/>
+    <w:lsdException w:name="Table Subtle 2" w:semiHidden="1" w:unhideWhenUsed="1"/>
+    <w:lsdException w:name="Table Web 1" w:semiHidden="1" w:unhideWhenUsed="1"/>
+    <w:lsdException w:name="Table Web 2" w:semiHidden="1" w:unhideWhenUsed="1"/>
+    <w:lsdException w:name="Table Web 3" w:semiHidden="1" w:unhideWhenUsed="1"/>
+    <w:lsdException w:name="Balloon Text" w:semiHidden="1" w:unhideWhenUsed="1"/>
+    <w:lsdException w:name="Table Grid" w:uiPriority="59"/>
+    <w:lsdException w:name="Table Theme" w:semiHidden="1" w:unhideWhenUsed="1"/>
+    <w:lsdException w:name="Note Level 1" w:semiHidden="1" w:unhideWhenUsed="1"/>
+    <w:lsdException w:name="Note Level 2" w:semiHidden="1" w:unhideWhenUsed="1"/>
+    <w:lsdException w:name="Note Level 3" w:semiHidden="1" w:unhideWhenUsed="1"/>
+    <w:lsdException w:name="Note Level 4" w:semiHidden="1" w:unhideWhenUsed="1"/>
+    <w:lsdException w:name="Note Level 5" w:semiHidden="1" w:unhideWhenUsed="1"/>
+    <w:lsdException w:name="Note Level 6" w:semiHidden="1" w:unhideWhenUsed="1"/>
+    <w:lsdException w:name="Note Level 7" w:semiHidden="1" w:unhideWhenUsed="1"/>
+    <w:lsdException w:name="Note Level 8" w:semiHidden="1" w:unhideWhenUsed="1"/>
+    <w:lsdException w:name="Note Level 9" w:semiHidden="1" w:unhideWhenUsed="1"/>
+    <w:lsdException w:name="Placeholder Text" w:semiHidden="1"/>
+    <w:lsdException w:name="No Spacing" w:uiPriority="1" w:qFormat="1"/>
+    <w:lsdException w:name="Light Shading" w:uiPriority="60"/>
+    <w:lsdException w:name="Light List" w:uiPriority="61"/>
+    <w:lsdException w:name="Light Grid" w:uiPriority="62"/>
+    <w:lsdException w:name="Medium Shading 1" w:uiPriority="63"/>
+    <w:lsdException w:name="Medium Shading 2" w:uiPriority="64"/>
+    <w:lsdException w:name="Medium List 1" w:uiPriority="65"/>
+    <w:lsdException w:name="Medium List 2" w:uiPriority="66"/>
+    <w:lsdException w:name="Medium Grid 1" w:uiPriority="67"/>
+    <w:lsdException w:name="Medium Grid 2" w:uiPriority="68"/>
+    <w:lsdException w:name="Medium Grid 3" w:uiPriority="69"/>
+    <w:lsdException w:name="Dark List" w:uiPriority="70"/>
+    <w:lsdException w:name="Colorful Shading" w:uiPriority="71"/>
+    <w:lsdException w:name="Colorful List" w:uiPriority="72"/>
+    <w:lsdException w:name="Colorful Grid" w:uiPriority="73"/>
+    <w:lsdException w:name="Light Shading Accent 1" w:uiPriority="60"/>
+    <w:lsdException w:name="Light List Accent 1" w:uiPriority="61"/>
+    <w:lsdException w:name="Light Grid Accent 1" w:uiPriority="62"/>
+    <w:lsdException w:name="Medium Shading 1 Accent 1" w:uiPriority="63"/>
+    <w:lsdException w:name="Medium Shading 2 Accent 1" w:uiPriority="64"/>
+    <w:lsdException w:name="Medium List 1 Accent 1" w:uiPriority="65"/>
+    <w:lsdException w:name="Revision" w:semiHidden="1"/>
+    <w:lsdException w:name="List Paragraph" w:uiPriority="34" w:qFormat="1"/>
+    <w:lsdException w:name="Quote" w:uiPriority="29" w:qFormat="1"/>
+    <w:lsdException w:name="Intense Quote" w:uiPriority="30" w:qFormat="1"/>
+    <w:lsdException w:name="Medium List 2 Accent 1" w:uiPriority="66"/>
+    <w:lsdException w:name="Medium Grid 1 Accent 1" w:uiPriority="67"/>
+    <w:lsdException w:name="Medium Grid 2 Accent 1" w:uiPriority="68"/>
+    <w:lsdException w:name="Medium Grid 3 Accent 1" w:uiPriority="69"/>
+    <w:lsdException w:name="Dark List Accent 1" w:uiPriority="70"/>
+    <w:lsdException w:name="Colorful Shading Accent 1" w:uiPriority="71"/>
+    <w:lsdException w:name="Colorful List Accent 1" w:uiPriority="72"/>
+    <w:lsdException w:name="Colorful Grid Accent 1" w:uiPriority="73"/>
+    <w:lsdException w:name="Light Shading Accent 2" w:uiPriority="60"/>
+    <w:lsdException w:name="Light List Accent 2" w:uiPriority="61"/>
+    <w:lsdException w:name="Light Grid Accent 2" w:uiPriority="62"/>
+    <w:lsdException w:name="Medium Shading 1 Accent 2" w:uiPriority="63"/>
+    <w:lsdException w:name="Medium Shading 2 Accent 2" w:uiPriority="64"/>
+    <w:lsdException w:name="Medium List 1 Accent 2" w:uiPriority="65"/>
+    <w:lsdException w:name="Medium List 2 Accent 2" w:uiPriority="66"/>
+    <w:lsdException w:name="Medium Grid 1 Accent 2" w:uiPriority="67"/>
+    <w:lsdException w:name="Medium Grid 2 Accent 2" w:uiPriority="68"/>
+    <w:lsdException w:name="Medium Grid 3 Accent 2" w:uiPriority="69"/>
+    <w:lsdException w:name="Dark List Accent 2" w:uiPriority="70"/>
+    <w:lsdException w:name="Colorful Shading Accent 2" w:uiPriority="71"/>
+    <w:lsdException w:name="Colorful List Accent 2" w:uiPriority="72"/>
+    <w:lsdException w:name="Colorful Grid Accent 2" w:uiPriority="73"/>
+    <w:lsdException w:name="Light Shading Accent 3" w:uiPriority="60"/>
+    <w:lsdException w:name="Light List Accent 3" w:uiPriority="61"/>
+    <w:lsdException w:name="Light Grid Accent 3" w:uiPriority="62"/>
+    <w:lsdException w:name="Medium Shading 1 Accent 3" w:uiPriority="63"/>
+    <w:lsdException w:name="Medium Shading 2 Accent 3" w:uiPriority="64"/>
+    <w:lsdException w:name="Medium List 1 Accent 3" w:uiPriority="65"/>
+    <w:lsdException w:name="Medium List 2 Accent 3" w:uiPriority="66"/>
+    <w:lsdException w:name="Medium Grid 1 Accent 3" w:uiPriority="67"/>
+    <w:lsdException w:name="Medium Grid 2 Accent 3" w:uiPriority="68"/>
+    <w:lsdException w:name="Medium Grid 3 Accent 3" w:uiPriority="69"/>
+    <w:lsdException w:name="Dark List Accent 3" w:uiPriority="70"/>
+    <w:lsdException w:name="Colorful Shading Accent 3" w:uiPriority="71"/>
+    <w:lsdException w:name="Colorful List Accent 3" w:uiPriority="72"/>
+    <w:lsdException w:name="Colorful Grid Accent 3" w:uiPriority="73"/>
+    <w:lsdException w:name="Light Shading Accent 4" w:uiPriority="60"/>
+    <w:lsdException w:name="Light List Accent 4" w:uiPriority="61"/>
+    <w:lsdException w:name="Light Grid Accent 4" w:uiPriority="62"/>
+    <w:lsdException w:name="Medium Shading 1 Accent 4" w:uiPriority="63"/>
+    <w:lsdException w:name="Medium Shading 2 Accent 4" w:uiPriority="64"/>
+    <w:lsdException w:name="Medium List 1 Accent 4" w:uiPriority="65"/>
+    <w:lsdException w:name="Medium List 2 Accent 4" w:uiPriority="66"/>
+    <w:lsdException w:name="Medium Grid 1 Accent 4" w:uiPriority="67"/>
+    <w:lsdException w:name="Medium Grid 2 Accent 4" w:uiPriority="68"/>
+    <w:lsdException w:name="Medium Grid 3 Accent 4" w:uiPriority="69"/>
+    <w:lsdException w:name="Dark List Accent 4" w:uiPriority="70"/>
+    <w:lsdException w:name="Colorful Shading Accent 4" w:uiPriority="71"/>
+    <w:lsdException w:name="Colorful List Accent 4" w:uiPriority="72"/>
+    <w:lsdException w:name="Colorful Grid Accent 4" w:uiPriority="73"/>
+    <w:lsdException w:name="Light Shading Accent 5" w:uiPriority="60"/>
+    <w:lsdException w:name="Light List Accent 5" w:uiPriority="61"/>
+    <w:lsdException w:name="Light Grid Accent 5" w:uiPriority="62"/>
+    <w:lsdException w:name="Medium Shading 1 Accent 5" w:uiPriority="63"/>
+    <w:lsdException w:name="Medium Shading 2 Accent 5" w:uiPriority="64"/>
+    <w:lsdException w:name="Medium List 1 Accent 5" w:uiPriority="65"/>
+    <w:lsdException w:name="Medium List 2 Accent 5" w:uiPriority="66"/>
+    <w:lsdException w:name="Medium Grid 1 Accent 5" w:uiPriority="67"/>
+    <w:lsdException w:name="Medium Grid 2 Accent 5" w:uiPriority="68"/>
+    <w:lsdException w:name="Medium Grid 3 Accent 5" w:uiPriority="69"/>
+    <w:lsdException w:name="Dark List Accent 5" w:uiPriority="70"/>
+    <w:lsdException w:name="Colorful Shading Accent 5" w:uiPriority="71"/>
+    <w:lsdException w:name="Colorful List Accent 5" w:uiPriority="72"/>
+    <w:lsdException w:name="Colorful Grid Accent 5" w:uiPriority="73"/>
+    <w:lsdException w:name="Light Shading Accent 6" w:uiPriority="60"/>
+    <w:lsdException w:name="Light List Accent 6" w:uiPriority="61"/>
+    <w:lsdException w:name="Light Grid Accent 6" w:uiPriority="62"/>
+    <w:lsdException w:name="Medium Shading 1 Accent 6" w:uiPriority="63"/>
+    <w:lsdException w:name="Medium Shading 2 Accent 6" w:uiPriority="64"/>
+    <w:lsdException w:name="Medium List 1 Accent 6" w:uiPriority="65"/>
+    <w:lsdException w:name="Medium List 2 Accent 6" w:uiPriority="66"/>
+    <w:lsdException w:name="Medium Grid 1 Accent 6" w:uiPriority="67"/>
+    <w:lsdException w:name="Medium Grid 2 Accent 6" w:uiPriority="68"/>
+    <w:lsdException w:name="Medium Grid 3 Accent 6" w:uiPriority="69"/>
+    <w:lsdException w:name="Dark List Accent 6" w:uiPriority="70"/>
+    <w:lsdException w:name="Colorful Shading Accent 6" w:uiPriority="71"/>
+    <w:lsdException w:name="Colorful List Accent 6" w:uiPriority="72"/>
+    <w:lsdException w:name="Colorful Grid Accent 6" w:uiPriority="73"/>
+    <w:lsdException w:name="Subtle Emphasis" w:uiPriority="19" w:qFormat="1"/>
+    <w:lsdException w:name="Intense Emphasis" w:uiPriority="21" w:qFormat="1"/>
+    <w:lsdException w:name="Subtle Reference" w:uiPriority="31" w:qFormat="1"/>
+    <w:lsdException w:name="Intense Reference" w:uiPriority="32" w:qFormat="1"/>
+    <w:lsdException w:name="Book Title" w:uiPriority="33" w:qFormat="1"/>
+    <w:lsdException w:name="Bibliography" w:semiHidden="1" w:uiPriority="37" w:unhideWhenUsed="1"/>
+    <w:lsdException w:name="TOC Heading" w:semiHidden="1" w:uiPriority="39" w:unhideWhenUsed="1" w:qFormat="1"/>
+    <w:lsdException w:name="Plain Table 1" w:uiPriority="41"/>
+    <w:lsdException w:name="Plain Table 2" w:uiPriority="42"/>
+    <w:lsdException w:name="Plain Table 3" w:uiPriority="43"/>
+    <w:lsdException w:name="Plain Table 4" w:uiPriority="44"/>
+    <w:lsdException w:name="Plain Table 5" w:uiPriority="45"/>
+    <w:lsdException w:name="Grid Table Light" w:uiPriority="40"/>
+    <w:lsdException w:name="Grid Table 1 Light" w:uiPriority="46"/>
+    <w:lsdException w:name="Grid Table 2" w:uiPriority="47"/>
+    <w:lsdException w:name="Grid Table 3" w:uiPriority="48"/>
+    <w:lsdException w:name="Grid Table 4" w:uiPriority="49"/>
+    <w:lsdException w:name="Grid Table 5 Dark" w:uiPriority="50"/>
+    <w:lsdException w:name="Grid Table 6 Colorful" w:uiPriority="51"/>
+    <w:lsdException w:name="Grid Table 7 Colorful" w:uiPriority="52"/>
+    <w:lsdException w:name="Grid Table 1 Light Accent 1" w:uiPriority="46"/>
+    <w:lsdException w:name="Grid Table 2 Accent 1" w:uiPriority="47"/>
+    <w:lsdException w:name="Grid Table 3 Accent 1" w:uiPriority="48"/>
+    <w:lsdException w:name="Grid Table 4 Accent 1" w:uiPriority="49"/>
+    <w:lsdException w:name="Grid Table 5 Dark Accent 1" w:uiPriority="50"/>
+    <w:lsdException w:name="Grid Table 6 Colorful Accent 1" w:uiPriority="51"/>
+    <w:lsdException w:name="Grid Table 7 Colorful Accent 1" w:uiPriority="52"/>
+    <w:lsdException w:name="Grid Table 1 Light Accent 2" w:uiPriority="46"/>
+    <w:lsdException w:name="Grid Table 2 Accent 2" w:uiPriority="47"/>
+    <w:lsdException w:name="Grid Table 3 Accent 2" w:uiPriority="48"/>
+    <w:lsdException w:name="Grid Table 4 Accent 2" w:uiPriority="49"/>
+    <w:lsdException w:name="Grid Table 5 Dark Accent 2" w:uiPriority="50"/>
+    <w:lsdException w:name="Grid Table 6 Colorful Accent 2" w:uiPriority="51"/>
+    <w:lsdException w:name="Grid Table 7 Colorful Accent 2" w:uiPriority="52"/>
+    <w:lsdException w:name="Grid Table 1 Light Accent 3" w:uiPriority="46"/>
+    <w:lsdException w:name="Grid Table 2 Accent 3" w:uiPriority="47"/>
+    <w:lsdException w:name="Grid Table 3 Accent 3" w:uiPriority="48"/>
+    <w:lsdException w:name="Grid Table 4 Accent 3" w:uiPriority="49"/>
+    <w:lsdException w:name="Grid Table 5 Dark Accent 3" w:uiPriority="50"/>
+    <w:lsdException w:name="Grid Table 6 Colorful Accent 3" w:uiPriority="51"/>
+    <w:lsdException w:name="Grid Table 7 Colorful Accent 3" w:uiPriority="52"/>
+    <w:lsdException w:name="Grid Table 1 Light Accent 4" w:uiPriority="46"/>
+    <w:lsdException w:name="Grid Table 2 Accent 4" w:uiPriority="47"/>
+    <w:lsdException w:name="Grid Table 3 Accent 4" w:uiPriority="48"/>
+    <w:lsdException w:name="Grid Table 4 Accent 4" w:uiPriority="49"/>
+    <w:lsdException w:name="Grid Table 5 Dark Accent 4" w:uiPriority="50"/>
+    <w:lsdException w:name="Grid Table 6 Colorful Accent 4" w:uiPriority="51"/>
+    <w:lsdException w:name="Grid Table 7 Colorful Accent 4" w:uiPriority="52"/>
+    <w:lsdException w:name="Grid Table 1 Light Accent 5" w:uiPriority="46"/>
+    <w:lsdException w:name="Grid Table 2 Accent 5" w:uiPriority="47"/>
+    <w:lsdException w:name="Grid Table 3 Accent 5" w:uiPriority="48"/>
+    <w:lsdException w:name="Grid Table 4 Accent 5" w:uiPriority="49"/>
+    <w:lsdException w:name="Grid Table 5 Dark Accent 5" w:uiPriority="50"/>
+    <w:lsdException w:name="Grid Table 6 Colorful Accent 5" w:uiPriority="51"/>
+    <w:lsdException w:name="Grid Table 7 Colorful Accent 5" w:uiPriority="52"/>
+    <w:lsdException w:name="Grid Table 1 Light Accent 6" w:uiPriority="46"/>
+    <w:lsdException w:name="Grid Table 2 Accent 6" w:uiPriority="47"/>
+    <w:lsdException w:name="Grid Table 3 Accent 6" w:uiPriority="48"/>
+    <w:lsdException w:name="Grid Table 4 Accent 6" w:uiPriority="49"/>
+    <w:lsdException w:name="Grid Table 5 Dark Accent 6" w:uiPriority="50"/>
+    <w:lsdException w:name="Grid Table 6 Colorful Accent 6" w:uiPriority="51"/>
+    <w:lsdException w:name="Grid Table 7 Colorful Accent 6" w:uiPriority="52"/>
+    <w:lsdException w:name="List Table 1 Light" w:uiPriority="46"/>
+    <w:lsdException w:name="List Table 2" w:uiPriority="47"/>
+    <w:lsdException w:name="List Table 3" w:uiPriority="48"/>
+    <w:lsdException w:name="List Table 4" w:uiPriority="49"/>
+    <w:lsdException w:name="List Table 5 Dark" w:uiPriority="50"/>
+    <w:lsdException w:name="List Table 6 Colorful" w:uiPriority="51"/>
+    <w:lsdException w:name="List Table 7 Colorful" w:uiPriority="52"/>
+    <w:lsdException w:name="List Table 1 Light Accent 1" w:uiPriority="46"/>
+    <w:lsdException w:name="List Table 2 Accent 1" w:uiPriority="47"/>
+    <w:lsdException w:name="List Table 3 Accent 1" w:uiPriority="48"/>
+    <w:lsdException w:name="List Table 4 Accent 1" w:uiPriority="49"/>
+    <w:lsdException w:name="List Table 5 Dark Accent 1" w:uiPriority="50"/>
+    <w:lsdException w:name="List Table 6 Colorful Accent 1" w:uiPriority="51"/>
+    <w:lsdException w:name="List Table 7 Colorful Accent 1" w:uiPriority="52"/>
+    <w:lsdException w:name="List Table 1 Light Accent 2" w:uiPriority="46"/>
+    <w:lsdException w:name="List Table 2 Accent 2" w:uiPriority="47"/>
+    <w:lsdException w:name="List Table 3 Accent 2" w:uiPriority="48"/>
+    <w:lsdException w:name="List Table 4 Accent 2" w:uiPriority="49"/>
+    <w:lsdException w:name="List Table 5 Dark Accent 2" w:uiPriority="50"/>
+    <w:lsdException w:name="List Table 6 Colorful Accent 2" w:uiPriority="51"/>
+    <w:lsdException w:name="List Table 7 Colorful Accent 2" w:uiPriority="52"/>
+    <w:lsdException w:name="List Table 1 Light Accent 3" w:uiPriority="46"/>
+    <w:lsdException w:name="List Table 2 Accent 3" w:uiPriority="47"/>
+    <w:lsdException w:name="List Table 3 Accent 3" w:uiPriority="48"/>
+    <w:lsdException w:name="List Table 4 Accent 3" w:uiPriority="49"/>
+    <w:lsdException w:name="List Table 5 Dark Accent 3" w:uiPriority="50"/>
+    <w:lsdException w:name="List Table 6 Colorful Accent 3" w:uiPriority="51"/>
+    <w:lsdException w:name="List Table 7 Colorful Accent 3" w:uiPriority="52"/>
+    <w:lsdException w:name="List Table 1 Light Accent 4" w:uiPriority="46"/>
+    <w:lsdException w:name="List Table 2 Accent 4" w:uiPriority="47"/>
+    <w:lsdException w:name="List Table 3 Accent 4" w:uiPriority="48"/>
+    <w:lsdException w:name="List Table 4 Accent 4" w:uiPriority="49"/>
+    <w:lsdException w:name="List Table 5 Dark Accent 4" w:uiPriority="50"/>
+    <w:lsdException w:name="List Table 6 Colorful Accent 4" w:uiPriority="51"/>
+    <w:lsdException w:name="List Table 7 Colorful Accent 4" w:uiPriority="52"/>
+    <w:lsdException w:name="List Table 1 Light Accent 5" w:uiPriority="46"/>
+    <w:lsdException w:name="List Table 2 Accent 5" w:uiPriority="47"/>
+    <w:lsdException w:name="List Table 3 Accent 5" w:uiPriority="48"/>
+    <w:lsdException w:name="List Table 4 Accent 5" w:uiPriority="49"/>
+    <w:lsdException w:name="List Table 5 Dark Accent 5" w:uiPriority="50"/>
+    <w:lsdException w:name="List Table 6 Colorful Accent 5" w:uiPriority="51"/>
+    <w:lsdException w:name="List Table 7 Colorful Accent 5" w:uiPriority="52"/>
+    <w:lsdException w:name="List Table 1 Light Accent 6" w:uiPriority="46"/>
+    <w:lsdException w:name="List Table 2 Accent 6" w:uiPriority="47"/>
+    <w:lsdException w:name="List Table 3 Accent 6" w:uiPriority="48"/>
+    <w:lsdException w:name="List Table 4 Accent 6" w:uiPriority="49"/>
+    <w:lsdException w:name="List Table 5 Dark Accent 6" w:uiPriority="50"/>
+    <w:lsdException w:name="List Table 6 Colorful Accent 6" w:uiPriority="51"/>
+    <w:lsdException w:name="List Table 7 Colorful Accent 6" w:uiPriority="52"/>
   </w:latentStyles>
   <w:style w:type="paragraph" w:default="1" w:styleId="a">
     <w:name w:val="Normal"/>
@@ -8893,7 +9332,7 @@
   <w:style w:type="paragraph" w:styleId="2">
     <w:name w:val="heading 2"/>
     <w:basedOn w:val="a"/>
-    <w:link w:val="2Char"/>
+    <w:link w:val="20"/>
     <w:uiPriority w:val="9"/>
     <w:qFormat/>
     <w:rsid w:val="00981831"/>
@@ -8915,7 +9354,7 @@
   <w:style w:type="paragraph" w:styleId="3">
     <w:name w:val="heading 3"/>
     <w:basedOn w:val="a"/>
-    <w:link w:val="3Char"/>
+    <w:link w:val="30"/>
     <w:uiPriority w:val="9"/>
     <w:qFormat/>
     <w:rsid w:val="00981831"/>
@@ -8937,7 +9376,7 @@
   <w:style w:type="paragraph" w:styleId="4">
     <w:name w:val="heading 4"/>
     <w:basedOn w:val="a"/>
-    <w:link w:val="4Char"/>
+    <w:link w:val="40"/>
     <w:uiPriority w:val="9"/>
     <w:qFormat/>
     <w:rsid w:val="00981831"/>
@@ -8983,8 +9422,8 @@
     <w:semiHidden/>
     <w:unhideWhenUsed/>
   </w:style>
-  <w:style w:type="character" w:customStyle="1" w:styleId="2Char">
-    <w:name w:val="标题 2 Char"/>
+  <w:style w:type="character" w:customStyle="1" w:styleId="20">
+    <w:name w:val="标题 2字符"/>
     <w:basedOn w:val="a0"/>
     <w:link w:val="2"/>
     <w:uiPriority w:val="9"/>
@@ -8998,8 +9437,8 @@
       <w:szCs w:val="36"/>
     </w:rPr>
   </w:style>
-  <w:style w:type="character" w:customStyle="1" w:styleId="3Char">
-    <w:name w:val="标题 3 Char"/>
+  <w:style w:type="character" w:customStyle="1" w:styleId="30">
+    <w:name w:val="标题 3字符"/>
     <w:basedOn w:val="a0"/>
     <w:link w:val="3"/>
     <w:uiPriority w:val="9"/>
@@ -9013,8 +9452,8 @@
       <w:szCs w:val="27"/>
     </w:rPr>
   </w:style>
-  <w:style w:type="character" w:customStyle="1" w:styleId="4Char">
-    <w:name w:val="标题 4 Char"/>
+  <w:style w:type="character" w:customStyle="1" w:styleId="40">
+    <w:name w:val="标题 4字符"/>
     <w:basedOn w:val="a0"/>
     <w:link w:val="4"/>
     <w:uiPriority w:val="9"/>
@@ -9088,7 +9527,7 @@
   <w:style w:type="paragraph" w:styleId="a6">
     <w:name w:val="Balloon Text"/>
     <w:basedOn w:val="a"/>
-    <w:link w:val="Char"/>
+    <w:link w:val="a7"/>
     <w:uiPriority w:val="99"/>
     <w:semiHidden/>
     <w:unhideWhenUsed/>
@@ -9098,8 +9537,8 @@
       <w:szCs w:val="18"/>
     </w:rPr>
   </w:style>
-  <w:style w:type="character" w:customStyle="1" w:styleId="Char">
-    <w:name w:val="批注框文本 Char"/>
+  <w:style w:type="character" w:customStyle="1" w:styleId="a7">
+    <w:name w:val="批注框文本字符"/>
     <w:basedOn w:val="a0"/>
     <w:link w:val="a6"/>
     <w:uiPriority w:val="99"/>
@@ -9110,401 +9549,7 @@
       <w:szCs w:val="18"/>
     </w:rPr>
   </w:style>
-  <w:style w:type="paragraph" w:styleId="a7">
-    <w:name w:val="List Paragraph"/>
-    <w:basedOn w:val="a"/>
-    <w:uiPriority w:val="34"/>
-    <w:qFormat/>
-    <w:rsid w:val="0097441B"/>
-    <w:pPr>
-      <w:ind w:firstLineChars="200" w:firstLine="420"/>
-    </w:pPr>
-  </w:style>
-</w:styles>
-</file>
-
-<file path=word/stylesWithEffects.xml><?xml version="1.0" encoding="utf-8"?>
-<w:styles xmlns:wpc="http://schemas.microsoft.com/office/word/2010/wordprocessingCanvas" xmlns:mc="http://schemas.openxmlformats.org/markup-compatibility/2006" xmlns:o="urn:schemas-microsoft-com:office:office" xmlns:r="http://schemas.openxmlformats.org/officeDocument/2006/relationships" xmlns:m="http://schemas.openxmlformats.org/officeDocument/2006/math" xmlns:v="urn:schemas-microsoft-com:vml" xmlns:wp14="http://schemas.microsoft.com/office/word/2010/wordprocessingDrawing" xmlns:wp="http://schemas.openxmlformats.org/drawingml/2006/wordprocessingDrawing" xmlns:w10="urn:schemas-microsoft-com:office:word" xmlns:w="http://schemas.openxmlformats.org/wordprocessingml/2006/main" xmlns:w14="http://schemas.microsoft.com/office/word/2010/wordml" xmlns:wpg="http://schemas.microsoft.com/office/word/2010/wordprocessingGroup" xmlns:wpi="http://schemas.microsoft.com/office/word/2010/wordprocessingInk" xmlns:wne="http://schemas.microsoft.com/office/word/2006/wordml" xmlns:wps="http://schemas.microsoft.com/office/word/2010/wordprocessingShape" mc:Ignorable="w14 wp14">
-  <w:docDefaults>
-    <w:rPrDefault>
-      <w:rPr>
-        <w:rFonts w:asciiTheme="minorHAnsi" w:eastAsiaTheme="minorEastAsia" w:hAnsiTheme="minorHAnsi" w:cstheme="minorBidi"/>
-        <w:kern w:val="2"/>
-        <w:sz w:val="21"/>
-        <w:szCs w:val="22"/>
-        <w:lang w:val="en-US" w:eastAsia="zh-CN" w:bidi="ar-SA"/>
-      </w:rPr>
-    </w:rPrDefault>
-    <w:pPrDefault/>
-  </w:docDefaults>
-  <w:latentStyles w:defLockedState="0" w:defUIPriority="99" w:defSemiHidden="1" w:defUnhideWhenUsed="1" w:defQFormat="0" w:count="267">
-    <w:lsdException w:name="Normal" w:semiHidden="0" w:uiPriority="0" w:unhideWhenUsed="0" w:qFormat="1"/>
-    <w:lsdException w:name="heading 1" w:semiHidden="0" w:uiPriority="9" w:unhideWhenUsed="0" w:qFormat="1"/>
-    <w:lsdException w:name="heading 2" w:uiPriority="9" w:qFormat="1"/>
-    <w:lsdException w:name="heading 3" w:uiPriority="9" w:qFormat="1"/>
-    <w:lsdException w:name="heading 4" w:uiPriority="9" w:qFormat="1"/>
-    <w:lsdException w:name="heading 5" w:uiPriority="9" w:qFormat="1"/>
-    <w:lsdException w:name="heading 6" w:uiPriority="9" w:qFormat="1"/>
-    <w:lsdException w:name="heading 7" w:uiPriority="9" w:qFormat="1"/>
-    <w:lsdException w:name="heading 8" w:uiPriority="9" w:qFormat="1"/>
-    <w:lsdException w:name="heading 9" w:uiPriority="9" w:qFormat="1"/>
-    <w:lsdException w:name="toc 1" w:uiPriority="39"/>
-    <w:lsdException w:name="toc 2" w:uiPriority="39"/>
-    <w:lsdException w:name="toc 3" w:uiPriority="39"/>
-    <w:lsdException w:name="toc 4" w:uiPriority="39"/>
-    <w:lsdException w:name="toc 5" w:uiPriority="39"/>
-    <w:lsdException w:name="toc 6" w:uiPriority="39"/>
-    <w:lsdException w:name="toc 7" w:uiPriority="39"/>
-    <w:lsdException w:name="toc 8" w:uiPriority="39"/>
-    <w:lsdException w:name="toc 9" w:uiPriority="39"/>
-    <w:lsdException w:name="caption" w:uiPriority="35" w:qFormat="1"/>
-    <w:lsdException w:name="Title" w:semiHidden="0" w:uiPriority="10" w:unhideWhenUsed="0" w:qFormat="1"/>
-    <w:lsdException w:name="Default Paragraph Font" w:uiPriority="1"/>
-    <w:lsdException w:name="Subtitle" w:semiHidden="0" w:uiPriority="11" w:unhideWhenUsed="0" w:qFormat="1"/>
-    <w:lsdException w:name="Strong" w:semiHidden="0" w:uiPriority="22" w:unhideWhenUsed="0" w:qFormat="1"/>
-    <w:lsdException w:name="Emphasis" w:semiHidden="0" w:uiPriority="20" w:unhideWhenUsed="0" w:qFormat="1"/>
-    <w:lsdException w:name="Table Grid" w:semiHidden="0" w:uiPriority="59" w:unhideWhenUsed="0"/>
-    <w:lsdException w:name="Placeholder Text" w:unhideWhenUsed="0"/>
-    <w:lsdException w:name="No Spacing" w:semiHidden="0" w:uiPriority="1" w:unhideWhenUsed="0" w:qFormat="1"/>
-    <w:lsdException w:name="Light Shading" w:semiHidden="0" w:uiPriority="60" w:unhideWhenUsed="0"/>
-    <w:lsdException w:name="Light List" w:semiHidden="0" w:uiPriority="61" w:unhideWhenUsed="0"/>
-    <w:lsdException w:name="Light Grid" w:semiHidden="0" w:uiPriority="62" w:unhideWhenUsed="0"/>
-    <w:lsdException w:name="Medium Shading 1" w:semiHidden="0" w:uiPriority="63" w:unhideWhenUsed="0"/>
-    <w:lsdException w:name="Medium Shading 2" w:semiHidden="0" w:uiPriority="64" w:unhideWhenUsed="0"/>
-    <w:lsdException w:name="Medium List 1" w:semiHidden="0" w:uiPriority="65" w:unhideWhenUsed="0"/>
-    <w:lsdException w:name="Medium List 2" w:semiHidden="0" w:uiPriority="66" w:unhideWhenUsed="0"/>
-    <w:lsdException w:name="Medium Grid 1" w:semiHidden="0" w:uiPriority="67" w:unhideWhenUsed="0"/>
-    <w:lsdException w:name="Medium Grid 2" w:semiHidden="0" w:uiPriority="68" w:unhideWhenUsed="0"/>
-    <w:lsdException w:name="Medium Grid 3" w:semiHidden="0" w:uiPriority="69" w:unhideWhenUsed="0"/>
-    <w:lsdException w:name="Dark List" w:semiHidden="0" w:uiPriority="70" w:unhideWhenUsed="0"/>
-    <w:lsdException w:name="Colorful Shading" w:semiHidden="0" w:uiPriority="71" w:unhideWhenUsed="0"/>
-    <w:lsdException w:name="Colorful List" w:semiHidden="0" w:uiPriority="72" w:unhideWhenUsed="0"/>
-    <w:lsdException w:name="Colorful Grid" w:semiHidden="0" w:uiPriority="73" w:unhideWhenUsed="0"/>
-    <w:lsdException w:name="Light Shading Accent 1" w:semiHidden="0" w:uiPriority="60" w:unhideWhenUsed="0"/>
-    <w:lsdException w:name="Light List Accent 1" w:semiHidden="0" w:uiPriority="61" w:unhideWhenUsed="0"/>
-    <w:lsdException w:name="Light Grid Accent 1" w:semiHidden="0" w:uiPriority="62" w:unhideWhenUsed="0"/>
-    <w:lsdException w:name="Medium Shading 1 Accent 1" w:semiHidden="0" w:uiPriority="63" w:unhideWhenUsed="0"/>
-    <w:lsdException w:name="Medium Shading 2 Accent 1" w:semiHidden="0" w:uiPriority="64" w:unhideWhenUsed="0"/>
-    <w:lsdException w:name="Medium List 1 Accent 1" w:semiHidden="0" w:uiPriority="65" w:unhideWhenUsed="0"/>
-    <w:lsdException w:name="Revision" w:unhideWhenUsed="0"/>
-    <w:lsdException w:name="List Paragraph" w:semiHidden="0" w:uiPriority="34" w:unhideWhenUsed="0" w:qFormat="1"/>
-    <w:lsdException w:name="Quote" w:semiHidden="0" w:uiPriority="29" w:unhideWhenUsed="0" w:qFormat="1"/>
-    <w:lsdException w:name="Intense Quote" w:semiHidden="0" w:uiPriority="30" w:unhideWhenUsed="0" w:qFormat="1"/>
-    <w:lsdException w:name="Medium List 2 Accent 1" w:semiHidden="0" w:uiPriority="66" w:unhideWhenUsed="0"/>
-    <w:lsdException w:name="Medium Grid 1 Accent 1" w:semiHidden="0" w:uiPriority="67" w:unhideWhenUsed="0"/>
-    <w:lsdException w:name="Medium Grid 2 Accent 1" w:semiHidden="0" w:uiPriority="68" w:unhideWhenUsed="0"/>
-    <w:lsdException w:name="Medium Grid 3 Accent 1" w:semiHidden="0" w:uiPriority="69" w:unhideWhenUsed="0"/>
-    <w:lsdException w:name="Dark List Accent 1" w:semiHidden="0" w:uiPriority="70" w:unhideWhenUsed="0"/>
-    <w:lsdException w:name="Colorful Shading Accent 1" w:semiHidden="0" w:uiPriority="71" w:unhideWhenUsed="0"/>
-    <w:lsdException w:name="Colorful List Accent 1" w:semiHidden="0" w:uiPriority="72" w:unhideWhenUsed="0"/>
-    <w:lsdException w:name="Colorful Grid Accent 1" w:semiHidden="0" w:uiPriority="73" w:unhideWhenUsed="0"/>
-    <w:lsdException w:name="Light Shading Accent 2" w:semiHidden="0" w:uiPriority="60" w:unhideWhenUsed="0"/>
-    <w:lsdException w:name="Light List Accent 2" w:semiHidden="0" w:uiPriority="61" w:unhideWhenUsed="0"/>
-    <w:lsdException w:name="Light Grid Accent 2" w:semiHidden="0" w:uiPriority="62" w:unhideWhenUsed="0"/>
-    <w:lsdException w:name="Medium Shading 1 Accent 2" w:semiHidden="0" w:uiPriority="63" w:unhideWhenUsed="0"/>
-    <w:lsdException w:name="Medium Shading 2 Accent 2" w:semiHidden="0" w:uiPriority="64" w:unhideWhenUsed="0"/>
-    <w:lsdException w:name="Medium List 1 Accent 2" w:semiHidden="0" w:uiPriority="65" w:unhideWhenUsed="0"/>
-    <w:lsdException w:name="Medium List 2 Accent 2" w:semiHidden="0" w:uiPriority="66" w:unhideWhenUsed="0"/>
-    <w:lsdException w:name="Medium Grid 1 Accent 2" w:semiHidden="0" w:uiPriority="67" w:unhideWhenUsed="0"/>
-    <w:lsdException w:name="Medium Grid 2 Accent 2" w:semiHidden="0" w:uiPriority="68" w:unhideWhenUsed="0"/>
-    <w:lsdException w:name="Medium Grid 3 Accent 2" w:semiHidden="0" w:uiPriority="69" w:unhideWhenUsed="0"/>
-    <w:lsdException w:name="Dark List Accent 2" w:semiHidden="0" w:uiPriority="70" w:unhideWhenUsed="0"/>
-    <w:lsdException w:name="Colorful Shading Accent 2" w:semiHidden="0" w:uiPriority="71" w:unhideWhenUsed="0"/>
-    <w:lsdException w:name="Colorful List Accent 2" w:semiHidden="0" w:uiPriority="72" w:unhideWhenUsed="0"/>
-    <w:lsdException w:name="Colorful Grid Accent 2" w:semiHidden="0" w:uiPriority="73" w:unhideWhenUsed="0"/>
-    <w:lsdException w:name="Light Shading Accent 3" w:semiHidden="0" w:uiPriority="60" w:unhideWhenUsed="0"/>
-    <w:lsdException w:name="Light List Accent 3" w:semiHidden="0" w:uiPriority="61" w:unhideWhenUsed="0"/>
-    <w:lsdException w:name="Light Grid Accent 3" w:semiHidden="0" w:uiPriority="62" w:unhideWhenUsed="0"/>
-    <w:lsdException w:name="Medium Shading 1 Accent 3" w:semiHidden="0" w:uiPriority="63" w:unhideWhenUsed="0"/>
-    <w:lsdException w:name="Medium Shading 2 Accent 3" w:semiHidden="0" w:uiPriority="64" w:unhideWhenUsed="0"/>
-    <w:lsdException w:name="Medium List 1 Accent 3" w:semiHidden="0" w:uiPriority="65" w:unhideWhenUsed="0"/>
-    <w:lsdException w:name="Medium List 2 Accent 3" w:semiHidden="0" w:uiPriority="66" w:unhideWhenUsed="0"/>
-    <w:lsdException w:name="Medium Grid 1 Accent 3" w:semiHidden="0" w:uiPriority="67" w:unhideWhenUsed="0"/>
-    <w:lsdException w:name="Medium Grid 2 Accent 3" w:semiHidden="0" w:uiPriority="68" w:unhideWhenUsed="0"/>
-    <w:lsdException w:name="Medium Grid 3 Accent 3" w:semiHidden="0" w:uiPriority="69" w:unhideWhenUsed="0"/>
-    <w:lsdException w:name="Dark List Accent 3" w:semiHidden="0" w:uiPriority="70" w:unhideWhenUsed="0"/>
-    <w:lsdException w:name="Colorful Shading Accent 3" w:semiHidden="0" w:uiPriority="71" w:unhideWhenUsed="0"/>
-    <w:lsdException w:name="Colorful List Accent 3" w:semiHidden="0" w:uiPriority="72" w:unhideWhenUsed="0"/>
-    <w:lsdException w:name="Colorful Grid Accent 3" w:semiHidden="0" w:uiPriority="73" w:unhideWhenUsed="0"/>
-    <w:lsdException w:name="Light Shading Accent 4" w:semiHidden="0" w:uiPriority="60" w:unhideWhenUsed="0"/>
-    <w:lsdException w:name="Light List Accent 4" w:semiHidden="0" w:uiPriority="61" w:unhideWhenUsed="0"/>
-    <w:lsdException w:name="Light Grid Accent 4" w:semiHidden="0" w:uiPriority="62" w:unhideWhenUsed="0"/>
-    <w:lsdException w:name="Medium Shading 1 Accent 4" w:semiHidden="0" w:uiPriority="63" w:unhideWhenUsed="0"/>
-    <w:lsdException w:name="Medium Shading 2 Accent 4" w:semiHidden="0" w:uiPriority="64" w:unhideWhenUsed="0"/>
-    <w:lsdException w:name="Medium List 1 Accent 4" w:semiHidden="0" w:uiPriority="65" w:unhideWhenUsed="0"/>
-    <w:lsdException w:name="Medium List 2 Accent 4" w:semiHidden="0" w:uiPriority="66" w:unhideWhenUsed="0"/>
-    <w:lsdException w:name="Medium Grid 1 Accent 4" w:semiHidden="0" w:uiPriority="67" w:unhideWhenUsed="0"/>
-    <w:lsdException w:name="Medium Grid 2 Accent 4" w:semiHidden="0" w:uiPriority="68" w:unhideWhenUsed="0"/>
-    <w:lsdException w:name="Medium Grid 3 Accent 4" w:semiHidden="0" w:uiPriority="69" w:unhideWhenUsed="0"/>
-    <w:lsdException w:name="Dark List Accent 4" w:semiHidden="0" w:uiPriority="70" w:unhideWhenUsed="0"/>
-    <w:lsdException w:name="Colorful Shading Accent 4" w:semiHidden="0" w:uiPriority="71" w:unhideWhenUsed="0"/>
-    <w:lsdException w:name="Colorful List Accent 4" w:semiHidden="0" w:uiPriority="72" w:unhideWhenUsed="0"/>
-    <w:lsdException w:name="Colorful Grid Accent 4" w:semiHidden="0" w:uiPriority="73" w:unhideWhenUsed="0"/>
-    <w:lsdException w:name="Light Shading Accent 5" w:semiHidden="0" w:uiPriority="60" w:unhideWhenUsed="0"/>
-    <w:lsdException w:name="Light List Accent 5" w:semiHidden="0" w:uiPriority="61" w:unhideWhenUsed="0"/>
-    <w:lsdException w:name="Light Grid Accent 5" w:semiHidden="0" w:uiPriority="62" w:unhideWhenUsed="0"/>
-    <w:lsdException w:name="Medium Shading 1 Accent 5" w:semiHidden="0" w:uiPriority="63" w:unhideWhenUsed="0"/>
-    <w:lsdException w:name="Medium Shading 2 Accent 5" w:semiHidden="0" w:uiPriority="64" w:unhideWhenUsed="0"/>
-    <w:lsdException w:name="Medium List 1 Accent 5" w:semiHidden="0" w:uiPriority="65" w:unhideWhenUsed="0"/>
-    <w:lsdException w:name="Medium List 2 Accent 5" w:semiHidden="0" w:uiPriority="66" w:unhideWhenUsed="0"/>
-    <w:lsdException w:name="Medium Grid 1 Accent 5" w:semiHidden="0" w:uiPriority="67" w:unhideWhenUsed="0"/>
-    <w:lsdException w:name="Medium Grid 2 Accent 5" w:semiHidden="0" w:uiPriority="68" w:unhideWhenUsed="0"/>
-    <w:lsdException w:name="Medium Grid 3 Accent 5" w:semiHidden="0" w:uiPriority="69" w:unhideWhenUsed="0"/>
-    <w:lsdException w:name="Dark List Accent 5" w:semiHidden="0" w:uiPriority="70" w:unhideWhenUsed="0"/>
-    <w:lsdException w:name="Colorful Shading Accent 5" w:semiHidden="0" w:uiPriority="71" w:unhideWhenUsed="0"/>
-    <w:lsdException w:name="Colorful List Accent 5" w:semiHidden="0" w:uiPriority="72" w:unhideWhenUsed="0"/>
-    <w:lsdException w:name="Colorful Grid Accent 5" w:semiHidden="0" w:uiPriority="73" w:unhideWhenUsed="0"/>
-    <w:lsdException w:name="Light Shading Accent 6" w:semiHidden="0" w:uiPriority="60" w:unhideWhenUsed="0"/>
-    <w:lsdException w:name="Light List Accent 6" w:semiHidden="0" w:uiPriority="61" w:unhideWhenUsed="0"/>
-    <w:lsdException w:name="Light Grid Accent 6" w:semiHidden="0" w:uiPriority="62" w:unhideWhenUsed="0"/>
-    <w:lsdException w:name="Medium Shading 1 Accent 6" w:semiHidden="0" w:uiPriority="63" w:unhideWhenUsed="0"/>
-    <w:lsdException w:name="Medium Shading 2 Accent 6" w:semiHidden="0" w:uiPriority="64" w:unhideWhenUsed="0"/>
-    <w:lsdException w:name="Medium List 1 Accent 6" w:semiHidden="0" w:uiPriority="65" w:unhideWhenUsed="0"/>
-    <w:lsdException w:name="Medium List 2 Accent 6" w:semiHidden="0" w:uiPriority="66" w:unhideWhenUsed="0"/>
-    <w:lsdException w:name="Medium Grid 1 Accent 6" w:semiHidden="0" w:uiPriority="67" w:unhideWhenUsed="0"/>
-    <w:lsdException w:name="Medium Grid 2 Accent 6" w:semiHidden="0" w:uiPriority="68" w:unhideWhenUsed="0"/>
-    <w:lsdException w:name="Medium Grid 3 Accent 6" w:semiHidden="0" w:uiPriority="69" w:unhideWhenUsed="0"/>
-    <w:lsdException w:name="Dark List Accent 6" w:semiHidden="0" w:uiPriority="70" w:unhideWhenUsed="0"/>
-    <w:lsdException w:name="Colorful Shading Accent 6" w:semiHidden="0" w:uiPriority="71" w:unhideWhenUsed="0"/>
-    <w:lsdException w:name="Colorful List Accent 6" w:semiHidden="0" w:uiPriority="72" w:unhideWhenUsed="0"/>
-    <w:lsdException w:name="Colorful Grid Accent 6" w:semiHidden="0" w:uiPriority="73" w:unhideWhenUsed="0"/>
-    <w:lsdException w:name="Subtle Emphasis" w:semiHidden="0" w:uiPriority="19" w:unhideWhenUsed="0" w:qFormat="1"/>
-    <w:lsdException w:name="Intense Emphasis" w:semiHidden="0" w:uiPriority="21" w:unhideWhenUsed="0" w:qFormat="1"/>
-    <w:lsdException w:name="Subtle Reference" w:semiHidden="0" w:uiPriority="31" w:unhideWhenUsed="0" w:qFormat="1"/>
-    <w:lsdException w:name="Intense Reference" w:semiHidden="0" w:uiPriority="32" w:unhideWhenUsed="0" w:qFormat="1"/>
-    <w:lsdException w:name="Book Title" w:semiHidden="0" w:uiPriority="33" w:unhideWhenUsed="0" w:qFormat="1"/>
-    <w:lsdException w:name="Bibliography" w:uiPriority="37"/>
-    <w:lsdException w:name="TOC Heading" w:uiPriority="39" w:qFormat="1"/>
-  </w:latentStyles>
-  <w:style w:type="paragraph" w:default="1" w:styleId="a">
-    <w:name w:val="Normal"/>
-    <w:qFormat/>
-    <w:pPr>
-      <w:widowControl w:val="0"/>
-      <w:jc w:val="both"/>
-    </w:pPr>
-  </w:style>
-  <w:style w:type="paragraph" w:styleId="2">
-    <w:name w:val="heading 2"/>
-    <w:basedOn w:val="a"/>
-    <w:link w:val="2Char"/>
-    <w:uiPriority w:val="9"/>
-    <w:qFormat/>
-    <w:rsid w:val="00981831"/>
-    <w:pPr>
-      <w:widowControl/>
-      <w:spacing w:before="100" w:beforeAutospacing="1" w:after="100" w:afterAutospacing="1"/>
-      <w:jc w:val="left"/>
-      <w:outlineLvl w:val="1"/>
-    </w:pPr>
-    <w:rPr>
-      <w:rFonts w:ascii="宋体" w:eastAsia="宋体" w:hAnsi="宋体" w:cs="宋体"/>
-      <w:b/>
-      <w:bCs/>
-      <w:kern w:val="0"/>
-      <w:sz w:val="36"/>
-      <w:szCs w:val="36"/>
-    </w:rPr>
-  </w:style>
-  <w:style w:type="paragraph" w:styleId="3">
-    <w:name w:val="heading 3"/>
-    <w:basedOn w:val="a"/>
-    <w:link w:val="3Char"/>
-    <w:uiPriority w:val="9"/>
-    <w:qFormat/>
-    <w:rsid w:val="00981831"/>
-    <w:pPr>
-      <w:widowControl/>
-      <w:spacing w:before="100" w:beforeAutospacing="1" w:after="100" w:afterAutospacing="1"/>
-      <w:jc w:val="left"/>
-      <w:outlineLvl w:val="2"/>
-    </w:pPr>
-    <w:rPr>
-      <w:rFonts w:ascii="宋体" w:eastAsia="宋体" w:hAnsi="宋体" w:cs="宋体"/>
-      <w:b/>
-      <w:bCs/>
-      <w:kern w:val="0"/>
-      <w:sz w:val="27"/>
-      <w:szCs w:val="27"/>
-    </w:rPr>
-  </w:style>
-  <w:style w:type="paragraph" w:styleId="4">
-    <w:name w:val="heading 4"/>
-    <w:basedOn w:val="a"/>
-    <w:link w:val="4Char"/>
-    <w:uiPriority w:val="9"/>
-    <w:qFormat/>
-    <w:rsid w:val="00981831"/>
-    <w:pPr>
-      <w:widowControl/>
-      <w:spacing w:before="100" w:beforeAutospacing="1" w:after="100" w:afterAutospacing="1"/>
-      <w:jc w:val="left"/>
-      <w:outlineLvl w:val="3"/>
-    </w:pPr>
-    <w:rPr>
-      <w:rFonts w:ascii="宋体" w:eastAsia="宋体" w:hAnsi="宋体" w:cs="宋体"/>
-      <w:b/>
-      <w:bCs/>
-      <w:kern w:val="0"/>
-      <w:sz w:val="24"/>
-      <w:szCs w:val="24"/>
-    </w:rPr>
-  </w:style>
-  <w:style w:type="character" w:default="1" w:styleId="a0">
-    <w:name w:val="Default Paragraph Font"/>
-    <w:uiPriority w:val="1"/>
-    <w:semiHidden/>
-    <w:unhideWhenUsed/>
-  </w:style>
-  <w:style w:type="table" w:default="1" w:styleId="a1">
-    <w:name w:val="Normal Table"/>
-    <w:uiPriority w:val="99"/>
-    <w:semiHidden/>
-    <w:unhideWhenUsed/>
-    <w:tblPr>
-      <w:tblInd w:w="0" w:type="dxa"/>
-      <w:tblCellMar>
-        <w:top w:w="0" w:type="dxa"/>
-        <w:left w:w="108" w:type="dxa"/>
-        <w:bottom w:w="0" w:type="dxa"/>
-        <w:right w:w="108" w:type="dxa"/>
-      </w:tblCellMar>
-    </w:tblPr>
-  </w:style>
-  <w:style w:type="numbering" w:default="1" w:styleId="a2">
-    <w:name w:val="No List"/>
-    <w:uiPriority w:val="99"/>
-    <w:semiHidden/>
-    <w:unhideWhenUsed/>
-  </w:style>
-  <w:style w:type="character" w:customStyle="1" w:styleId="2Char">
-    <w:name w:val="标题 2 Char"/>
-    <w:basedOn w:val="a0"/>
-    <w:link w:val="2"/>
-    <w:uiPriority w:val="9"/>
-    <w:rsid w:val="00981831"/>
-    <w:rPr>
-      <w:rFonts w:ascii="宋体" w:eastAsia="宋体" w:hAnsi="宋体" w:cs="宋体"/>
-      <w:b/>
-      <w:bCs/>
-      <w:kern w:val="0"/>
-      <w:sz w:val="36"/>
-      <w:szCs w:val="36"/>
-    </w:rPr>
-  </w:style>
-  <w:style w:type="character" w:customStyle="1" w:styleId="3Char">
-    <w:name w:val="标题 3 Char"/>
-    <w:basedOn w:val="a0"/>
-    <w:link w:val="3"/>
-    <w:uiPriority w:val="9"/>
-    <w:rsid w:val="00981831"/>
-    <w:rPr>
-      <w:rFonts w:ascii="宋体" w:eastAsia="宋体" w:hAnsi="宋体" w:cs="宋体"/>
-      <w:b/>
-      <w:bCs/>
-      <w:kern w:val="0"/>
-      <w:sz w:val="27"/>
-      <w:szCs w:val="27"/>
-    </w:rPr>
-  </w:style>
-  <w:style w:type="character" w:customStyle="1" w:styleId="4Char">
-    <w:name w:val="标题 4 Char"/>
-    <w:basedOn w:val="a0"/>
-    <w:link w:val="4"/>
-    <w:uiPriority w:val="9"/>
-    <w:rsid w:val="00981831"/>
-    <w:rPr>
-      <w:rFonts w:ascii="宋体" w:eastAsia="宋体" w:hAnsi="宋体" w:cs="宋体"/>
-      <w:b/>
-      <w:bCs/>
-      <w:kern w:val="0"/>
-      <w:sz w:val="24"/>
-      <w:szCs w:val="24"/>
-    </w:rPr>
-  </w:style>
-  <w:style w:type="paragraph" w:customStyle="1" w:styleId="meta">
-    <w:name w:val="meta"/>
-    <w:basedOn w:val="a"/>
-    <w:rsid w:val="00981831"/>
-    <w:pPr>
-      <w:widowControl/>
-      <w:spacing w:before="100" w:beforeAutospacing="1" w:after="100" w:afterAutospacing="1"/>
-      <w:jc w:val="left"/>
-    </w:pPr>
-    <w:rPr>
-      <w:rFonts w:ascii="宋体" w:eastAsia="宋体" w:hAnsi="宋体" w:cs="宋体"/>
-      <w:kern w:val="0"/>
-      <w:sz w:val="24"/>
-      <w:szCs w:val="24"/>
-    </w:rPr>
-  </w:style>
-  <w:style w:type="character" w:styleId="a3">
-    <w:name w:val="Strong"/>
-    <w:basedOn w:val="a0"/>
-    <w:uiPriority w:val="22"/>
-    <w:qFormat/>
-    <w:rsid w:val="00981831"/>
-    <w:rPr>
-      <w:b/>
-      <w:bCs/>
-    </w:rPr>
-  </w:style>
-  <w:style w:type="character" w:styleId="a4">
-    <w:name w:val="Hyperlink"/>
-    <w:basedOn w:val="a0"/>
-    <w:uiPriority w:val="99"/>
-    <w:unhideWhenUsed/>
-    <w:rsid w:val="00981831"/>
-    <w:rPr>
-      <w:color w:val="0000FF"/>
-      <w:u w:val="single"/>
-    </w:rPr>
-  </w:style>
-  <w:style w:type="paragraph" w:styleId="a5">
-    <w:name w:val="Normal (Web)"/>
-    <w:basedOn w:val="a"/>
-    <w:uiPriority w:val="99"/>
-    <w:semiHidden/>
-    <w:unhideWhenUsed/>
-    <w:rsid w:val="00981831"/>
-    <w:pPr>
-      <w:widowControl/>
-      <w:spacing w:before="100" w:beforeAutospacing="1" w:after="100" w:afterAutospacing="1"/>
-      <w:jc w:val="left"/>
-    </w:pPr>
-    <w:rPr>
-      <w:rFonts w:ascii="宋体" w:eastAsia="宋体" w:hAnsi="宋体" w:cs="宋体"/>
-      <w:kern w:val="0"/>
-      <w:sz w:val="24"/>
-      <w:szCs w:val="24"/>
-    </w:rPr>
-  </w:style>
-  <w:style w:type="paragraph" w:styleId="a6">
-    <w:name w:val="Balloon Text"/>
-    <w:basedOn w:val="a"/>
-    <w:link w:val="Char"/>
-    <w:uiPriority w:val="99"/>
-    <w:semiHidden/>
-    <w:unhideWhenUsed/>
-    <w:rsid w:val="00981831"/>
-    <w:rPr>
-      <w:sz w:val="18"/>
-      <w:szCs w:val="18"/>
-    </w:rPr>
-  </w:style>
-  <w:style w:type="character" w:customStyle="1" w:styleId="Char">
-    <w:name w:val="批注框文本 Char"/>
-    <w:basedOn w:val="a0"/>
-    <w:link w:val="a6"/>
-    <w:uiPriority w:val="99"/>
-    <w:semiHidden/>
-    <w:rsid w:val="00981831"/>
-    <w:rPr>
-      <w:sz w:val="18"/>
-      <w:szCs w:val="18"/>
-    </w:rPr>
-  </w:style>
-  <w:style w:type="paragraph" w:styleId="a7">
+  <w:style w:type="paragraph" w:styleId="a8">
     <w:name w:val="List Paragraph"/>
     <w:basedOn w:val="a"/>
     <w:uiPriority w:val="34"/>

</xml_diff>